<commit_message>
Estructuración del cuerpo de la tesis
Elaboración del cuerpo de la tesis mediante el índice sin definir
capítulos III y IV
</commit_message>
<xml_diff>
--- a/INDICE GENERAL TESIS.docx
+++ b/INDICE GENERAL TESIS.docx
@@ -2,8 +2,274 @@
 <file path=word/document.xml><?xml version="1.0" encoding="utf-8"?>
 <w:document xmlns:wpc="http://schemas.microsoft.com/office/word/2010/wordprocessingCanvas" xmlns:mc="http://schemas.openxmlformats.org/markup-compatibility/2006" xmlns:o="urn:schemas-microsoft-com:office:office" xmlns:r="http://schemas.openxmlformats.org/officeDocument/2006/relationships" xmlns:m="http://schemas.openxmlformats.org/officeDocument/2006/math" xmlns:v="urn:schemas-microsoft-com:vml" xmlns:wp14="http://schemas.microsoft.com/office/word/2010/wordprocessingDrawing" xmlns:wp="http://schemas.openxmlformats.org/drawingml/2006/wordprocessingDrawing" xmlns:w10="urn:schemas-microsoft-com:office:word" xmlns:w="http://schemas.openxmlformats.org/wordprocessingml/2006/main" xmlns:w14="http://schemas.microsoft.com/office/word/2010/wordml" xmlns:w15="http://schemas.microsoft.com/office/word/2012/wordml" xmlns:wpg="http://schemas.microsoft.com/office/word/2010/wordprocessingGroup" xmlns:wpi="http://schemas.microsoft.com/office/word/2010/wordprocessingInk" xmlns:wne="http://schemas.microsoft.com/office/word/2006/wordml" xmlns:wps="http://schemas.microsoft.com/office/word/2010/wordprocessingShape" mc:Ignorable="w14 w15 wp14">
   <w:body>
-    <w:p>
-      <w:r>
+    <w:p/>
+    <w:p>
+      <w:pPr>
+        <w:rPr>
+          <w:rFonts w:ascii="Arial" w:hAnsi="Arial" w:cs="Arial"/>
+          <w:b/>
+        </w:rPr>
+      </w:pPr>
+      <w:bookmarkStart w:id="0" w:name="_Toc291419404"/>
+      <w:r>
+        <w:rPr>
+          <w:rFonts w:ascii="Arial" w:hAnsi="Arial" w:cs="Arial"/>
+          <w:b/>
+        </w:rPr>
+        <w:t>CARATULA.</w:t>
+      </w:r>
+    </w:p>
+    <w:p>
+      <w:pPr>
+        <w:rPr>
+          <w:rFonts w:ascii="Arial" w:hAnsi="Arial" w:cs="Arial"/>
+          <w:b/>
+        </w:rPr>
+      </w:pPr>
+      <w:r>
+        <w:rPr>
+          <w:rFonts w:ascii="Arial" w:hAnsi="Arial" w:cs="Arial"/>
+          <w:b/>
+        </w:rPr>
+        <w:t>AGRADECIMIENTO.</w:t>
+      </w:r>
+    </w:p>
+    <w:p>
+      <w:pPr>
+        <w:rPr>
+          <w:rFonts w:ascii="Arial" w:hAnsi="Arial" w:cs="Arial"/>
+          <w:b/>
+        </w:rPr>
+      </w:pPr>
+      <w:r>
+        <w:rPr>
+          <w:rFonts w:ascii="Arial" w:hAnsi="Arial" w:cs="Arial"/>
+          <w:b/>
+        </w:rPr>
+        <w:t>DEDICATORIA.</w:t>
+      </w:r>
+    </w:p>
+    <w:p>
+      <w:pPr>
+        <w:rPr>
+          <w:rFonts w:ascii="Arial" w:hAnsi="Arial" w:cs="Arial"/>
+          <w:b/>
+        </w:rPr>
+      </w:pPr>
+      <w:r>
+        <w:rPr>
+          <w:rFonts w:ascii="Arial" w:hAnsi="Arial" w:cs="Arial"/>
+          <w:b/>
+        </w:rPr>
+        <w:t>CERTIFICACIÓN DEL TUTOR.</w:t>
+      </w:r>
+    </w:p>
+    <w:p>
+      <w:pPr>
+        <w:rPr>
+          <w:rFonts w:ascii="Arial" w:hAnsi="Arial" w:cs="Arial"/>
+          <w:b/>
+        </w:rPr>
+      </w:pPr>
+      <w:r>
+        <w:rPr>
+          <w:rFonts w:ascii="Arial" w:hAnsi="Arial" w:cs="Arial"/>
+          <w:b/>
+        </w:rPr>
+        <w:t>DECLARACIÓN DE AUTORÍA.</w:t>
+      </w:r>
+    </w:p>
+    <w:p>
+      <w:pPr>
+        <w:rPr>
+          <w:rFonts w:ascii="Arial" w:hAnsi="Arial" w:cs="Arial"/>
+          <w:b/>
+        </w:rPr>
+      </w:pPr>
+      <w:r>
+        <w:rPr>
+          <w:rFonts w:ascii="Arial" w:hAnsi="Arial" w:cs="Arial"/>
+          <w:b/>
+        </w:rPr>
+        <w:t>SÍNTESIS (RESUMEN EJECUTIVO DE LA TESIS).</w:t>
+      </w:r>
+    </w:p>
+    <w:p>
+      <w:pPr>
+        <w:rPr>
+          <w:rFonts w:ascii="Arial" w:hAnsi="Arial" w:cs="Arial"/>
+          <w:b/>
+        </w:rPr>
+      </w:pPr>
+      <w:r>
+        <w:rPr>
+          <w:rFonts w:ascii="Arial" w:hAnsi="Arial" w:cs="Arial"/>
+          <w:b/>
+        </w:rPr>
+        <w:tab/>
+        <w:t>Resumen en inglés y español.</w:t>
+      </w:r>
+    </w:p>
+    <w:p>
+      <w:pPr>
+        <w:rPr>
+          <w:rFonts w:ascii="Arial" w:hAnsi="Arial" w:cs="Arial"/>
+          <w:b/>
+        </w:rPr>
+      </w:pPr>
+      <w:r>
+        <w:rPr>
+          <w:rFonts w:ascii="Arial" w:hAnsi="Arial" w:cs="Arial"/>
+          <w:b/>
+        </w:rPr>
+        <w:tab/>
+        <w:t>Máximo 500 palabras, mínimo 200 palabras.</w:t>
+      </w:r>
+    </w:p>
+    <w:p>
+      <w:pPr>
+        <w:rPr>
+          <w:rFonts w:ascii="Arial" w:hAnsi="Arial" w:cs="Arial"/>
+          <w:b/>
+        </w:rPr>
+      </w:pPr>
+      <w:r>
+        <w:rPr>
+          <w:rFonts w:ascii="Arial" w:hAnsi="Arial" w:cs="Arial"/>
+          <w:b/>
+        </w:rPr>
+        <w:tab/>
+        <w:t>Un solo párrafo.</w:t>
+      </w:r>
+    </w:p>
+    <w:p>
+      <w:pPr>
+        <w:rPr>
+          <w:rFonts w:ascii="Arial" w:hAnsi="Arial" w:cs="Arial"/>
+          <w:b/>
+        </w:rPr>
+      </w:pPr>
+      <w:r>
+        <w:rPr>
+          <w:rFonts w:ascii="Arial" w:hAnsi="Arial" w:cs="Arial"/>
+          <w:b/>
+        </w:rPr>
+        <w:t>ÍNDICE GENERAL.</w:t>
+      </w:r>
+    </w:p>
+    <w:p>
+      <w:pPr>
+        <w:rPr>
+          <w:rFonts w:ascii="Arial" w:hAnsi="Arial" w:cs="Arial"/>
+          <w:b/>
+        </w:rPr>
+      </w:pPr>
+      <w:r>
+        <w:rPr>
+          <w:rFonts w:ascii="Arial" w:hAnsi="Arial" w:cs="Arial"/>
+          <w:b/>
+        </w:rPr>
+        <w:t>ÍNDICE DE FIGURAS.</w:t>
+      </w:r>
+    </w:p>
+    <w:p>
+      <w:pPr>
+        <w:rPr>
+          <w:rFonts w:ascii="Arial" w:hAnsi="Arial" w:cs="Arial"/>
+          <w:b/>
+        </w:rPr>
+      </w:pPr>
+      <w:r>
+        <w:rPr>
+          <w:rFonts w:ascii="Arial" w:hAnsi="Arial" w:cs="Arial"/>
+          <w:b/>
+        </w:rPr>
+        <w:t>ÍNDICE DE TABLAS.</w:t>
+      </w:r>
+    </w:p>
+    <w:p>
+      <w:pPr>
+        <w:rPr>
+          <w:rFonts w:ascii="Arial" w:hAnsi="Arial" w:cs="Arial"/>
+          <w:b/>
+        </w:rPr>
+      </w:pPr>
+      <w:r>
+        <w:rPr>
+          <w:rFonts w:ascii="Arial" w:hAnsi="Arial" w:cs="Arial"/>
+          <w:b/>
+        </w:rPr>
+        <w:t>INTRODUCCIÓN (RESUMEN).</w:t>
+      </w:r>
+    </w:p>
+    <w:p>
+      <w:pPr>
+        <w:rPr>
+          <w:rFonts w:ascii="Arial" w:hAnsi="Arial" w:cs="Arial"/>
+          <w:b/>
+        </w:rPr>
+      </w:pPr>
+      <w:r>
+        <w:rPr>
+          <w:rFonts w:ascii="Arial" w:hAnsi="Arial" w:cs="Arial"/>
+          <w:b/>
+        </w:rPr>
+        <w:tab/>
+        <w:t>Descripción de campo investigación.</w:t>
+      </w:r>
+    </w:p>
+    <w:p>
+      <w:pPr>
+        <w:rPr>
+          <w:rFonts w:ascii="Arial" w:hAnsi="Arial" w:cs="Arial"/>
+          <w:b/>
+        </w:rPr>
+      </w:pPr>
+      <w:r>
+        <w:rPr>
+          <w:rFonts w:ascii="Arial" w:hAnsi="Arial" w:cs="Arial"/>
+          <w:b/>
+        </w:rPr>
+        <w:tab/>
+        <w:t>Objetivos.</w:t>
+      </w:r>
+    </w:p>
+    <w:p>
+      <w:pPr>
+        <w:rPr>
+          <w:rFonts w:ascii="Arial" w:hAnsi="Arial" w:cs="Arial"/>
+          <w:b/>
+        </w:rPr>
+      </w:pPr>
+      <w:r>
+        <w:rPr>
+          <w:rFonts w:ascii="Arial" w:hAnsi="Arial" w:cs="Arial"/>
+          <w:b/>
+        </w:rPr>
+        <w:tab/>
+      </w:r>
+      <w:bookmarkStart w:id="1" w:name="_GoBack"/>
+      <w:bookmarkEnd w:id="1"/>
+      <w:r>
+        <w:rPr>
+          <w:rFonts w:ascii="Arial" w:hAnsi="Arial" w:cs="Arial"/>
+          <w:b/>
+        </w:rPr>
+        <w:t>Hipótesis.</w:t>
+      </w:r>
+    </w:p>
+    <w:p>
+      <w:pPr>
+        <w:rPr>
+          <w:rFonts w:ascii="Arial" w:hAnsi="Arial" w:cs="Arial"/>
+          <w:b/>
+        </w:rPr>
+      </w:pPr>
+      <w:r>
+        <w:rPr>
+          <w:rFonts w:ascii="Arial" w:hAnsi="Arial" w:cs="Arial"/>
+          <w:b/>
+        </w:rPr>
         <w:br w:type="page"/>
       </w:r>
     </w:p>
@@ -21,7 +287,6 @@
           <w:b/>
         </w:rPr>
       </w:pPr>
-      <w:bookmarkStart w:id="0" w:name="_Toc291419404"/>
       <w:r>
         <w:rPr>
           <w:rFonts w:ascii="Arial" w:hAnsi="Arial" w:cs="Arial"/>
@@ -236,7 +501,7 @@
           <w:b/>
         </w:rPr>
       </w:pPr>
-      <w:bookmarkStart w:id="1" w:name="_Toc291419417"/>
+      <w:bookmarkStart w:id="2" w:name="_Toc291419417"/>
       <w:r>
         <w:rPr>
           <w:rFonts w:ascii="Arial" w:hAnsi="Arial" w:cs="Arial"/>
@@ -251,7 +516,7 @@
         </w:rPr>
         <w:t>RICO CONCEPTUAL</w:t>
       </w:r>
-      <w:bookmarkEnd w:id="1"/>
+      <w:bookmarkEnd w:id="2"/>
     </w:p>
     <w:p>
       <w:pPr>
@@ -267,22 +532,29 @@
           <w:b/>
         </w:rPr>
       </w:pPr>
-      <w:bookmarkStart w:id="2" w:name="_Toc291419418"/>
-      <w:r>
-        <w:rPr>
-          <w:rFonts w:ascii="Arial" w:hAnsi="Arial" w:cs="Arial"/>
-          <w:b/>
-        </w:rPr>
-        <w:t>GOBIERNO AUTONOMO DESCENTRALIZADO DEL CANTÓN</w:t>
-      </w:r>
-      <w:r>
-        <w:rPr>
-          <w:rFonts w:ascii="Arial" w:hAnsi="Arial" w:cs="Arial"/>
-          <w:b/>
-        </w:rPr>
-        <w:t xml:space="preserve"> MACHALA</w:t>
-      </w:r>
-      <w:bookmarkEnd w:id="2"/>
+      <w:bookmarkStart w:id="3" w:name="_Toc291419418"/>
+      <w:r>
+        <w:rPr>
+          <w:rFonts w:ascii="Arial" w:hAnsi="Arial" w:cs="Arial"/>
+          <w:b/>
+        </w:rPr>
+        <w:t>GOBIERNO AUTÓNOMO DESCENTRALIZADO DEL CANTÓN</w:t>
+      </w:r>
+      <w:r>
+        <w:rPr>
+          <w:rFonts w:ascii="Arial" w:hAnsi="Arial" w:cs="Arial"/>
+          <w:b/>
+        </w:rPr>
+        <w:t xml:space="preserve"> </w:t>
+      </w:r>
+      <w:bookmarkEnd w:id="3"/>
+      <w:r>
+        <w:rPr>
+          <w:rFonts w:ascii="Arial" w:hAnsi="Arial" w:cs="Arial"/>
+          <w:b/>
+        </w:rPr>
+        <w:t>MACHALA</w:t>
+      </w:r>
     </w:p>
     <w:p>
       <w:pPr>
@@ -298,7 +570,7 @@
           <w:b/>
         </w:rPr>
       </w:pPr>
-      <w:bookmarkStart w:id="3" w:name="_Toc291419419"/>
+      <w:bookmarkStart w:id="4" w:name="_Toc291419419"/>
       <w:r>
         <w:rPr>
           <w:rFonts w:ascii="Arial" w:hAnsi="Arial" w:cs="Arial"/>
@@ -306,7 +578,7 @@
         </w:rPr>
         <w:t>RESEÑA HISTÓRICA</w:t>
       </w:r>
-      <w:bookmarkEnd w:id="3"/>
+      <w:bookmarkEnd w:id="4"/>
     </w:p>
     <w:p>
       <w:pPr>
@@ -437,7 +709,7 @@
           <w:rFonts w:ascii="Arial" w:hAnsi="Arial" w:cs="Arial"/>
           <w:b/>
         </w:rPr>
-        <w:t>EVOLUCION DEL ENFOQUE DE CALIDAD</w:t>
+        <w:t>EVOLUCIÓN DEL ENFOQUE DE CALIDAD</w:t>
       </w:r>
     </w:p>
     <w:p>
@@ -569,7 +841,7 @@
           <w:rFonts w:ascii="Arial" w:hAnsi="Arial" w:cs="Arial"/>
           <w:b/>
         </w:rPr>
-        <w:t>TERMINOS Y DEFINICIONES</w:t>
+        <w:t>TÉRMINOS Y DEFINICIONES</w:t>
       </w:r>
     </w:p>
     <w:p>
@@ -592,7 +864,7 @@
           <w:b/>
         </w:rPr>
         <w:lastRenderedPageBreak/>
-        <w:t>SISTEMA DE GESTION DE CALIDAD</w:t>
+        <w:t>SISTEMA DE GESTIÓN DE CALIDAD</w:t>
       </w:r>
     </w:p>
     <w:p>
@@ -665,10 +937,617 @@
           <w:rFonts w:ascii="Arial" w:hAnsi="Arial" w:cs="Arial"/>
           <w:b/>
         </w:rPr>
-        <w:t>RESPONSABILIDAD DE LA DIRECCION</w:t>
-      </w:r>
-      <w:bookmarkStart w:id="4" w:name="_GoBack"/>
-      <w:bookmarkEnd w:id="4"/>
+        <w:t>RESPONSABILIDAD DE LA DIRECCIÓN</w:t>
+      </w:r>
+    </w:p>
+    <w:p>
+      <w:pPr>
+        <w:pStyle w:val="Prrafodelista"/>
+        <w:numPr>
+          <w:ilvl w:val="3"/>
+          <w:numId w:val="1"/>
+        </w:numPr>
+        <w:contextualSpacing w:val="0"/>
+        <w:outlineLvl w:val="0"/>
+        <w:rPr>
+          <w:rFonts w:ascii="Arial" w:hAnsi="Arial" w:cs="Arial"/>
+          <w:b/>
+        </w:rPr>
+      </w:pPr>
+      <w:r>
+        <w:rPr>
+          <w:rFonts w:ascii="Arial" w:hAnsi="Arial" w:cs="Arial"/>
+          <w:b/>
+        </w:rPr>
+        <w:t>COMPROMISO DE LA DIRECCIÓN</w:t>
+      </w:r>
+    </w:p>
+    <w:p>
+      <w:pPr>
+        <w:pStyle w:val="Prrafodelista"/>
+        <w:numPr>
+          <w:ilvl w:val="3"/>
+          <w:numId w:val="1"/>
+        </w:numPr>
+        <w:contextualSpacing w:val="0"/>
+        <w:outlineLvl w:val="0"/>
+        <w:rPr>
+          <w:rFonts w:ascii="Arial" w:hAnsi="Arial" w:cs="Arial"/>
+          <w:b/>
+        </w:rPr>
+      </w:pPr>
+      <w:r>
+        <w:rPr>
+          <w:rFonts w:ascii="Arial" w:hAnsi="Arial" w:cs="Arial"/>
+          <w:b/>
+        </w:rPr>
+        <w:t>ENFOQUE AL CLIENTE</w:t>
+      </w:r>
+    </w:p>
+    <w:p>
+      <w:pPr>
+        <w:pStyle w:val="Prrafodelista"/>
+        <w:numPr>
+          <w:ilvl w:val="3"/>
+          <w:numId w:val="1"/>
+        </w:numPr>
+        <w:contextualSpacing w:val="0"/>
+        <w:outlineLvl w:val="0"/>
+        <w:rPr>
+          <w:rFonts w:ascii="Arial" w:hAnsi="Arial" w:cs="Arial"/>
+          <w:b/>
+        </w:rPr>
+      </w:pPr>
+      <w:r>
+        <w:rPr>
+          <w:rFonts w:ascii="Arial" w:hAnsi="Arial" w:cs="Arial"/>
+          <w:b/>
+        </w:rPr>
+        <w:t>POLÍTICA D LA CALIDAD</w:t>
+      </w:r>
+    </w:p>
+    <w:p>
+      <w:pPr>
+        <w:pStyle w:val="Prrafodelista"/>
+        <w:numPr>
+          <w:ilvl w:val="3"/>
+          <w:numId w:val="1"/>
+        </w:numPr>
+        <w:contextualSpacing w:val="0"/>
+        <w:outlineLvl w:val="0"/>
+        <w:rPr>
+          <w:rFonts w:ascii="Arial" w:hAnsi="Arial" w:cs="Arial"/>
+          <w:b/>
+        </w:rPr>
+      </w:pPr>
+      <w:r>
+        <w:rPr>
+          <w:rFonts w:ascii="Arial" w:hAnsi="Arial" w:cs="Arial"/>
+          <w:b/>
+        </w:rPr>
+        <w:t>PLANIFICACIÓN</w:t>
+      </w:r>
+    </w:p>
+    <w:p>
+      <w:pPr>
+        <w:pStyle w:val="Prrafodelista"/>
+        <w:numPr>
+          <w:ilvl w:val="3"/>
+          <w:numId w:val="1"/>
+        </w:numPr>
+        <w:contextualSpacing w:val="0"/>
+        <w:outlineLvl w:val="0"/>
+        <w:rPr>
+          <w:rFonts w:ascii="Arial" w:hAnsi="Arial" w:cs="Arial"/>
+          <w:b/>
+        </w:rPr>
+      </w:pPr>
+      <w:r>
+        <w:rPr>
+          <w:rFonts w:ascii="Arial" w:hAnsi="Arial" w:cs="Arial"/>
+          <w:b/>
+        </w:rPr>
+        <w:t>RESPONSABILIDAD, AUTORIDAD Y COMUNICACIÓN</w:t>
+      </w:r>
+    </w:p>
+    <w:p>
+      <w:pPr>
+        <w:pStyle w:val="Prrafodelista"/>
+        <w:numPr>
+          <w:ilvl w:val="3"/>
+          <w:numId w:val="1"/>
+        </w:numPr>
+        <w:contextualSpacing w:val="0"/>
+        <w:outlineLvl w:val="0"/>
+        <w:rPr>
+          <w:rFonts w:ascii="Arial" w:hAnsi="Arial" w:cs="Arial"/>
+          <w:b/>
+        </w:rPr>
+      </w:pPr>
+      <w:r>
+        <w:rPr>
+          <w:rFonts w:ascii="Arial" w:hAnsi="Arial" w:cs="Arial"/>
+          <w:b/>
+        </w:rPr>
+        <w:t>REVISIÓN POR LA DIRECCIÓN</w:t>
+      </w:r>
+    </w:p>
+    <w:p>
+      <w:pPr>
+        <w:pStyle w:val="Prrafodelista"/>
+        <w:numPr>
+          <w:ilvl w:val="2"/>
+          <w:numId w:val="1"/>
+        </w:numPr>
+        <w:contextualSpacing w:val="0"/>
+        <w:outlineLvl w:val="0"/>
+        <w:rPr>
+          <w:rFonts w:ascii="Arial" w:hAnsi="Arial" w:cs="Arial"/>
+          <w:b/>
+        </w:rPr>
+      </w:pPr>
+      <w:r>
+        <w:rPr>
+          <w:rFonts w:ascii="Arial" w:hAnsi="Arial" w:cs="Arial"/>
+          <w:b/>
+        </w:rPr>
+        <w:t>GESTIÓN DE LOS RECURSOS</w:t>
+      </w:r>
+    </w:p>
+    <w:p>
+      <w:pPr>
+        <w:pStyle w:val="Prrafodelista"/>
+        <w:numPr>
+          <w:ilvl w:val="3"/>
+          <w:numId w:val="1"/>
+        </w:numPr>
+        <w:contextualSpacing w:val="0"/>
+        <w:outlineLvl w:val="0"/>
+        <w:rPr>
+          <w:rFonts w:ascii="Arial" w:hAnsi="Arial" w:cs="Arial"/>
+          <w:b/>
+        </w:rPr>
+      </w:pPr>
+      <w:r>
+        <w:rPr>
+          <w:rFonts w:ascii="Arial" w:hAnsi="Arial" w:cs="Arial"/>
+          <w:b/>
+        </w:rPr>
+        <w:t>PROVISIÓN DE RECURSOS</w:t>
+      </w:r>
+    </w:p>
+    <w:p>
+      <w:pPr>
+        <w:pStyle w:val="Prrafodelista"/>
+        <w:numPr>
+          <w:ilvl w:val="3"/>
+          <w:numId w:val="1"/>
+        </w:numPr>
+        <w:contextualSpacing w:val="0"/>
+        <w:outlineLvl w:val="0"/>
+        <w:rPr>
+          <w:rFonts w:ascii="Arial" w:hAnsi="Arial" w:cs="Arial"/>
+          <w:b/>
+        </w:rPr>
+      </w:pPr>
+      <w:r>
+        <w:rPr>
+          <w:rFonts w:ascii="Arial" w:hAnsi="Arial" w:cs="Arial"/>
+          <w:b/>
+        </w:rPr>
+        <w:t>RECURSOS HUMANOS</w:t>
+      </w:r>
+    </w:p>
+    <w:p>
+      <w:pPr>
+        <w:pStyle w:val="Prrafodelista"/>
+        <w:numPr>
+          <w:ilvl w:val="3"/>
+          <w:numId w:val="1"/>
+        </w:numPr>
+        <w:contextualSpacing w:val="0"/>
+        <w:outlineLvl w:val="0"/>
+        <w:rPr>
+          <w:rFonts w:ascii="Arial" w:hAnsi="Arial" w:cs="Arial"/>
+          <w:b/>
+        </w:rPr>
+      </w:pPr>
+      <w:r>
+        <w:rPr>
+          <w:rFonts w:ascii="Arial" w:hAnsi="Arial" w:cs="Arial"/>
+          <w:b/>
+        </w:rPr>
+        <w:t>INFRAESTRUCTURA</w:t>
+      </w:r>
+    </w:p>
+    <w:p>
+      <w:pPr>
+        <w:pStyle w:val="Prrafodelista"/>
+        <w:numPr>
+          <w:ilvl w:val="3"/>
+          <w:numId w:val="1"/>
+        </w:numPr>
+        <w:contextualSpacing w:val="0"/>
+        <w:outlineLvl w:val="0"/>
+        <w:rPr>
+          <w:rFonts w:ascii="Arial" w:hAnsi="Arial" w:cs="Arial"/>
+          <w:b/>
+        </w:rPr>
+      </w:pPr>
+      <w:r>
+        <w:rPr>
+          <w:rFonts w:ascii="Arial" w:hAnsi="Arial" w:cs="Arial"/>
+          <w:b/>
+        </w:rPr>
+        <w:t>AMBIENTE TRABAJO</w:t>
+      </w:r>
+    </w:p>
+    <w:p>
+      <w:pPr>
+        <w:pStyle w:val="Prrafodelista"/>
+        <w:numPr>
+          <w:ilvl w:val="2"/>
+          <w:numId w:val="1"/>
+        </w:numPr>
+        <w:contextualSpacing w:val="0"/>
+        <w:outlineLvl w:val="0"/>
+        <w:rPr>
+          <w:rFonts w:ascii="Arial" w:hAnsi="Arial" w:cs="Arial"/>
+          <w:b/>
+        </w:rPr>
+      </w:pPr>
+      <w:r>
+        <w:rPr>
+          <w:rFonts w:ascii="Arial" w:hAnsi="Arial" w:cs="Arial"/>
+          <w:b/>
+        </w:rPr>
+        <w:t>REALIZACIÓN DEL PRODUCTO</w:t>
+      </w:r>
+    </w:p>
+    <w:p>
+      <w:pPr>
+        <w:pStyle w:val="Prrafodelista"/>
+        <w:numPr>
+          <w:ilvl w:val="3"/>
+          <w:numId w:val="1"/>
+        </w:numPr>
+        <w:contextualSpacing w:val="0"/>
+        <w:outlineLvl w:val="0"/>
+        <w:rPr>
+          <w:rFonts w:ascii="Arial" w:hAnsi="Arial" w:cs="Arial"/>
+          <w:b/>
+        </w:rPr>
+      </w:pPr>
+      <w:r>
+        <w:rPr>
+          <w:rFonts w:ascii="Arial" w:hAnsi="Arial" w:cs="Arial"/>
+          <w:b/>
+        </w:rPr>
+        <w:t>PLANIFICACIÓN DE LA REALIZACIÓN DEL PRODUCTO</w:t>
+      </w:r>
+    </w:p>
+    <w:p>
+      <w:pPr>
+        <w:pStyle w:val="Prrafodelista"/>
+        <w:numPr>
+          <w:ilvl w:val="3"/>
+          <w:numId w:val="1"/>
+        </w:numPr>
+        <w:contextualSpacing w:val="0"/>
+        <w:outlineLvl w:val="0"/>
+        <w:rPr>
+          <w:rFonts w:ascii="Arial" w:hAnsi="Arial" w:cs="Arial"/>
+          <w:b/>
+        </w:rPr>
+      </w:pPr>
+      <w:r>
+        <w:rPr>
+          <w:rFonts w:ascii="Arial" w:hAnsi="Arial" w:cs="Arial"/>
+          <w:b/>
+        </w:rPr>
+        <w:t>PROCESOS RELACIONADOS CON EL CLIENTE</w:t>
+      </w:r>
+    </w:p>
+    <w:p>
+      <w:pPr>
+        <w:pStyle w:val="Prrafodelista"/>
+        <w:numPr>
+          <w:ilvl w:val="3"/>
+          <w:numId w:val="1"/>
+        </w:numPr>
+        <w:contextualSpacing w:val="0"/>
+        <w:outlineLvl w:val="0"/>
+        <w:rPr>
+          <w:rFonts w:ascii="Arial" w:hAnsi="Arial" w:cs="Arial"/>
+          <w:b/>
+        </w:rPr>
+      </w:pPr>
+      <w:r>
+        <w:rPr>
+          <w:rFonts w:ascii="Arial" w:hAnsi="Arial" w:cs="Arial"/>
+          <w:b/>
+        </w:rPr>
+        <w:t>DISEÑO Y DESARROLLO</w:t>
+      </w:r>
+    </w:p>
+    <w:p>
+      <w:pPr>
+        <w:pStyle w:val="Prrafodelista"/>
+        <w:numPr>
+          <w:ilvl w:val="3"/>
+          <w:numId w:val="1"/>
+        </w:numPr>
+        <w:contextualSpacing w:val="0"/>
+        <w:outlineLvl w:val="0"/>
+        <w:rPr>
+          <w:rFonts w:ascii="Arial" w:hAnsi="Arial" w:cs="Arial"/>
+          <w:b/>
+        </w:rPr>
+      </w:pPr>
+      <w:r>
+        <w:rPr>
+          <w:rFonts w:ascii="Arial" w:hAnsi="Arial" w:cs="Arial"/>
+          <w:b/>
+        </w:rPr>
+        <w:t>COMPRAS</w:t>
+      </w:r>
+    </w:p>
+    <w:p>
+      <w:pPr>
+        <w:pStyle w:val="Prrafodelista"/>
+        <w:numPr>
+          <w:ilvl w:val="3"/>
+          <w:numId w:val="1"/>
+        </w:numPr>
+        <w:contextualSpacing w:val="0"/>
+        <w:outlineLvl w:val="0"/>
+        <w:rPr>
+          <w:rFonts w:ascii="Arial" w:hAnsi="Arial" w:cs="Arial"/>
+          <w:b/>
+        </w:rPr>
+      </w:pPr>
+      <w:r>
+        <w:rPr>
+          <w:rFonts w:ascii="Arial" w:hAnsi="Arial" w:cs="Arial"/>
+          <w:b/>
+        </w:rPr>
+        <w:t>PRODUCCIÓN Y PRESTACIÓN DEL SERVICIO</w:t>
+      </w:r>
+    </w:p>
+    <w:p>
+      <w:pPr>
+        <w:pStyle w:val="Prrafodelista"/>
+        <w:numPr>
+          <w:ilvl w:val="3"/>
+          <w:numId w:val="1"/>
+        </w:numPr>
+        <w:contextualSpacing w:val="0"/>
+        <w:outlineLvl w:val="0"/>
+        <w:rPr>
+          <w:rFonts w:ascii="Arial" w:hAnsi="Arial" w:cs="Arial"/>
+          <w:b/>
+        </w:rPr>
+      </w:pPr>
+      <w:r>
+        <w:rPr>
+          <w:rFonts w:ascii="Arial" w:hAnsi="Arial" w:cs="Arial"/>
+          <w:b/>
+        </w:rPr>
+        <w:t>CONTROL DE LOS EQUIPOS DE SEGUIMIENTO Y DE MEDICIÓN</w:t>
+      </w:r>
+    </w:p>
+    <w:p>
+      <w:pPr>
+        <w:pStyle w:val="Prrafodelista"/>
+        <w:numPr>
+          <w:ilvl w:val="2"/>
+          <w:numId w:val="1"/>
+        </w:numPr>
+        <w:contextualSpacing w:val="0"/>
+        <w:outlineLvl w:val="0"/>
+        <w:rPr>
+          <w:rFonts w:ascii="Arial" w:hAnsi="Arial" w:cs="Arial"/>
+          <w:b/>
+        </w:rPr>
+      </w:pPr>
+      <w:r>
+        <w:rPr>
+          <w:rFonts w:ascii="Arial" w:hAnsi="Arial" w:cs="Arial"/>
+          <w:b/>
+        </w:rPr>
+        <w:t>MEDICIÓN, ANÁLISIS Y MEJORA</w:t>
+      </w:r>
+    </w:p>
+    <w:p>
+      <w:pPr>
+        <w:pStyle w:val="Prrafodelista"/>
+        <w:numPr>
+          <w:ilvl w:val="3"/>
+          <w:numId w:val="1"/>
+        </w:numPr>
+        <w:contextualSpacing w:val="0"/>
+        <w:outlineLvl w:val="0"/>
+        <w:rPr>
+          <w:rFonts w:ascii="Arial" w:hAnsi="Arial" w:cs="Arial"/>
+          <w:b/>
+        </w:rPr>
+      </w:pPr>
+      <w:r>
+        <w:rPr>
+          <w:rFonts w:ascii="Arial" w:hAnsi="Arial" w:cs="Arial"/>
+          <w:b/>
+        </w:rPr>
+        <w:t>GENERALIDADES</w:t>
+      </w:r>
+    </w:p>
+    <w:p>
+      <w:pPr>
+        <w:pStyle w:val="Prrafodelista"/>
+        <w:numPr>
+          <w:ilvl w:val="3"/>
+          <w:numId w:val="1"/>
+        </w:numPr>
+        <w:contextualSpacing w:val="0"/>
+        <w:outlineLvl w:val="0"/>
+        <w:rPr>
+          <w:rFonts w:ascii="Arial" w:hAnsi="Arial" w:cs="Arial"/>
+          <w:b/>
+        </w:rPr>
+      </w:pPr>
+      <w:r>
+        <w:rPr>
+          <w:rFonts w:ascii="Arial" w:hAnsi="Arial" w:cs="Arial"/>
+          <w:b/>
+        </w:rPr>
+        <w:lastRenderedPageBreak/>
+        <w:t>SEGUIMIENTO Y MEDICIÓN</w:t>
+      </w:r>
+    </w:p>
+    <w:p>
+      <w:pPr>
+        <w:pStyle w:val="Prrafodelista"/>
+        <w:numPr>
+          <w:ilvl w:val="3"/>
+          <w:numId w:val="1"/>
+        </w:numPr>
+        <w:contextualSpacing w:val="0"/>
+        <w:outlineLvl w:val="0"/>
+        <w:rPr>
+          <w:rFonts w:ascii="Arial" w:hAnsi="Arial" w:cs="Arial"/>
+          <w:b/>
+        </w:rPr>
+      </w:pPr>
+      <w:r>
+        <w:rPr>
+          <w:rFonts w:ascii="Arial" w:hAnsi="Arial" w:cs="Arial"/>
+          <w:b/>
+        </w:rPr>
+        <w:t>CONTROL DEL PRODUCTO NO CONFORME</w:t>
+      </w:r>
+    </w:p>
+    <w:p>
+      <w:pPr>
+        <w:pStyle w:val="Prrafodelista"/>
+        <w:numPr>
+          <w:ilvl w:val="3"/>
+          <w:numId w:val="1"/>
+        </w:numPr>
+        <w:contextualSpacing w:val="0"/>
+        <w:outlineLvl w:val="0"/>
+        <w:rPr>
+          <w:rFonts w:ascii="Arial" w:hAnsi="Arial" w:cs="Arial"/>
+          <w:b/>
+        </w:rPr>
+      </w:pPr>
+      <w:r>
+        <w:rPr>
+          <w:rFonts w:ascii="Arial" w:hAnsi="Arial" w:cs="Arial"/>
+          <w:b/>
+        </w:rPr>
+        <w:t>ANÁLISIS DE DATOS</w:t>
+      </w:r>
+    </w:p>
+    <w:p>
+      <w:pPr>
+        <w:pStyle w:val="Prrafodelista"/>
+        <w:numPr>
+          <w:ilvl w:val="3"/>
+          <w:numId w:val="1"/>
+        </w:numPr>
+        <w:contextualSpacing w:val="0"/>
+        <w:outlineLvl w:val="0"/>
+        <w:rPr>
+          <w:rFonts w:ascii="Arial" w:hAnsi="Arial" w:cs="Arial"/>
+          <w:b/>
+        </w:rPr>
+      </w:pPr>
+      <w:r>
+        <w:rPr>
+          <w:rFonts w:ascii="Arial" w:hAnsi="Arial" w:cs="Arial"/>
+          <w:b/>
+        </w:rPr>
+        <w:t>MEJORA</w:t>
+      </w:r>
+    </w:p>
+    <w:p>
+      <w:pPr>
+        <w:pStyle w:val="Prrafodelista"/>
+        <w:numPr>
+          <w:ilvl w:val="0"/>
+          <w:numId w:val="1"/>
+        </w:numPr>
+        <w:contextualSpacing w:val="0"/>
+        <w:outlineLvl w:val="0"/>
+        <w:rPr>
+          <w:rFonts w:ascii="Arial" w:hAnsi="Arial" w:cs="Arial"/>
+          <w:b/>
+        </w:rPr>
+      </w:pPr>
+      <w:r>
+        <w:rPr>
+          <w:rFonts w:ascii="Arial" w:hAnsi="Arial" w:cs="Arial"/>
+          <w:b/>
+        </w:rPr>
+        <w:t>CAPITULO III: DESARROLLO DE LA PROPUESTA</w:t>
+      </w:r>
+    </w:p>
+    <w:p>
+      <w:pPr>
+        <w:pStyle w:val="Prrafodelista"/>
+        <w:numPr>
+          <w:ilvl w:val="0"/>
+          <w:numId w:val="1"/>
+        </w:numPr>
+        <w:contextualSpacing w:val="0"/>
+        <w:outlineLvl w:val="0"/>
+        <w:rPr>
+          <w:rFonts w:ascii="Arial" w:hAnsi="Arial" w:cs="Arial"/>
+          <w:b/>
+        </w:rPr>
+      </w:pPr>
+      <w:r>
+        <w:rPr>
+          <w:rFonts w:ascii="Arial" w:hAnsi="Arial" w:cs="Arial"/>
+          <w:b/>
+        </w:rPr>
+        <w:t>CAPITULO IV: EVALUACIÓN DE RESULTADOS</w:t>
+      </w:r>
+    </w:p>
+    <w:p>
+      <w:pPr>
+        <w:outlineLvl w:val="0"/>
+        <w:rPr>
+          <w:rFonts w:ascii="Arial" w:hAnsi="Arial" w:cs="Arial"/>
+          <w:b/>
+        </w:rPr>
+      </w:pPr>
+    </w:p>
+    <w:p>
+      <w:pPr>
+        <w:outlineLvl w:val="0"/>
+        <w:rPr>
+          <w:rFonts w:ascii="Arial" w:hAnsi="Arial" w:cs="Arial"/>
+          <w:b/>
+        </w:rPr>
+      </w:pPr>
+    </w:p>
+    <w:p>
+      <w:pPr>
+        <w:outlineLvl w:val="0"/>
+        <w:rPr>
+          <w:rFonts w:ascii="Arial" w:hAnsi="Arial" w:cs="Arial"/>
+          <w:b/>
+        </w:rPr>
+      </w:pPr>
+    </w:p>
+    <w:p>
+      <w:pPr>
+        <w:outlineLvl w:val="0"/>
+        <w:rPr>
+          <w:rFonts w:ascii="Arial" w:hAnsi="Arial" w:cs="Arial"/>
+          <w:b/>
+        </w:rPr>
+      </w:pPr>
     </w:p>
     <w:p/>
     <w:p/>

</xml_diff>

<commit_message>
Estructura preliminar capítulos I, II y IV
Falta definir el capítulo III
</commit_message>
<xml_diff>
--- a/INDICE GENERAL TESIS.docx
+++ b/INDICE GENERAL TESIS.docx
@@ -21,6 +21,28 @@
     </w:p>
     <w:p>
       <w:pPr>
+        <w:jc w:val="center"/>
+        <w:rPr>
+          <w:rFonts w:ascii="Arial" w:hAnsi="Arial" w:cs="Arial"/>
+          <w:b/>
+        </w:rPr>
+      </w:pPr>
+      <w:r>
+        <w:rPr>
+          <w:rFonts w:eastAsia="Arial Unicode MS" w:cs="Arial"/>
+          <w:color w:val="000000"/>
+        </w:rPr>
+        <w:t>“</w:t>
+      </w:r>
+      <w:r>
+        <w:rPr>
+          <w:rFonts w:cs="Arial"/>
+        </w:rPr>
+        <w:t>ANÁLISIS E IMPLEMENTACIÓN DE UN SISTEMA DE GESTIÓN DE CALIDAD EN EL DEPARTAMENTO DE TECNOLOGÍA BASADO EN EL ESTÁNDAR ISO 9001:2008 PARA EL GOBIERNO AUTÓNOMO DESCENTRALIZADO MUNICIPAL DE MACHALA”.</w:t>
+      </w:r>
+    </w:p>
+    <w:p>
+      <w:pPr>
         <w:rPr>
           <w:rFonts w:ascii="Arial" w:hAnsi="Arial" w:cs="Arial"/>
           <w:b/>
@@ -107,7 +129,7 @@
           <w:b/>
         </w:rPr>
         <w:tab/>
-        <w:t>Resumen en inglés y español.</w:t>
+        <w:t>RESUMEN EN INGLÉS Y ESPAÑOL.</w:t>
       </w:r>
     </w:p>
     <w:p>
@@ -123,7 +145,7 @@
           <w:b/>
         </w:rPr>
         <w:tab/>
-        <w:t>Máximo 500 palabras, mínimo 200 palabras.</w:t>
+        <w:t>MÁXIMO 500 PALABRAS, MÍNIMO 200 PALABRAS.</w:t>
       </w:r>
     </w:p>
     <w:p>
@@ -139,7 +161,7 @@
           <w:b/>
         </w:rPr>
         <w:tab/>
-        <w:t>Un solo párrafo.</w:t>
+        <w:t>UN SOLO PÁRRAFO.</w:t>
       </w:r>
     </w:p>
     <w:p>
@@ -215,7 +237,7 @@
           <w:b/>
         </w:rPr>
         <w:tab/>
-        <w:t>Descripción de campo investigación.</w:t>
+        <w:t>DESCRIPCIÓN DE CAMPO INVESTIGACIÓN.</w:t>
       </w:r>
     </w:p>
     <w:p>
@@ -231,7 +253,7 @@
           <w:b/>
         </w:rPr>
         <w:tab/>
-        <w:t>Objetivos.</w:t>
+        <w:t>OBJETIVOS.</w:t>
       </w:r>
     </w:p>
     <w:p>
@@ -247,7 +269,7 @@
           <w:b/>
         </w:rPr>
         <w:tab/>
-        <w:t>Hipótesis.</w:t>
+        <w:t>HIPÓTESIS.</w:t>
       </w:r>
     </w:p>
     <w:p>
@@ -723,7 +745,29 @@
           <w:rFonts w:ascii="Arial" w:hAnsi="Arial" w:cs="Arial"/>
           <w:b/>
         </w:rPr>
-        <w:t>Herramientas de calidad</w:t>
+        <w:t>GESTIÓN BASADA PROCESOS</w:t>
+      </w:r>
+    </w:p>
+    <w:p>
+      <w:pPr>
+        <w:pStyle w:val="Prrafodelista"/>
+        <w:numPr>
+          <w:ilvl w:val="2"/>
+          <w:numId w:val="1"/>
+        </w:numPr>
+        <w:contextualSpacing w:val="0"/>
+        <w:outlineLvl w:val="0"/>
+        <w:rPr>
+          <w:rFonts w:ascii="Arial" w:hAnsi="Arial" w:cs="Arial"/>
+          <w:b/>
+        </w:rPr>
+      </w:pPr>
+      <w:r>
+        <w:rPr>
+          <w:rFonts w:ascii="Arial" w:hAnsi="Arial" w:cs="Arial"/>
+          <w:b/>
+        </w:rPr>
+        <w:t>HERRAMIENTAS DE CALIDAD</w:t>
       </w:r>
     </w:p>
     <w:p>
@@ -738,78 +782,16 @@
         <w:rPr>
           <w:rFonts w:ascii="Arial" w:hAnsi="Arial" w:cs="Arial"/>
           <w:b/>
-        </w:rPr>
-      </w:pPr>
-      <w:r>
-        <w:rPr>
-          <w:rFonts w:ascii="Arial" w:hAnsi="Arial" w:cs="Arial"/>
-          <w:b/>
-        </w:rPr>
-        <w:t xml:space="preserve">Business </w:t>
-      </w:r>
-      <w:proofErr w:type="spellStart"/>
-      <w:r>
-        <w:rPr>
-          <w:rFonts w:ascii="Arial" w:hAnsi="Arial" w:cs="Arial"/>
-          <w:b/>
-        </w:rPr>
-        <w:t>Process</w:t>
-      </w:r>
-      <w:proofErr w:type="spellEnd"/>
-      <w:r>
-        <w:rPr>
-          <w:rFonts w:ascii="Arial" w:hAnsi="Arial" w:cs="Arial"/>
-          <w:b/>
-        </w:rPr>
-        <w:t xml:space="preserve"> </w:t>
-      </w:r>
-      <w:proofErr w:type="spellStart"/>
-      <w:r>
-        <w:rPr>
-          <w:rFonts w:ascii="Arial" w:hAnsi="Arial" w:cs="Arial"/>
-          <w:b/>
-        </w:rPr>
-        <w:t>Model</w:t>
-      </w:r>
-      <w:proofErr w:type="spellEnd"/>
-      <w:r>
-        <w:rPr>
-          <w:rFonts w:ascii="Arial" w:hAnsi="Arial" w:cs="Arial"/>
-          <w:b/>
-        </w:rPr>
-        <w:t xml:space="preserve"> and </w:t>
-      </w:r>
-      <w:proofErr w:type="spellStart"/>
-      <w:r>
-        <w:rPr>
-          <w:rFonts w:ascii="Arial" w:hAnsi="Arial" w:cs="Arial"/>
-          <w:b/>
-        </w:rPr>
-        <w:t>Notation</w:t>
-      </w:r>
-      <w:proofErr w:type="spellEnd"/>
-      <w:r>
-        <w:rPr>
-          <w:rFonts w:ascii="Arial" w:hAnsi="Arial" w:cs="Arial"/>
-          <w:b/>
-        </w:rPr>
-        <w:t xml:space="preserve"> (</w:t>
-      </w:r>
-      <w:proofErr w:type="spellStart"/>
-      <w:r>
-        <w:rPr>
-          <w:rFonts w:ascii="Arial" w:hAnsi="Arial" w:cs="Arial"/>
-          <w:b/>
-        </w:rPr>
-        <w:t>Bpmn</w:t>
-      </w:r>
-      <w:proofErr w:type="spellEnd"/>
-      <w:r>
-        <w:rPr>
-          <w:rFonts w:ascii="Arial" w:hAnsi="Arial" w:cs="Arial"/>
-          <w:b/>
-        </w:rPr>
-        <w:t>).</w:t>
+          <w:lang w:val="en-US"/>
+        </w:rPr>
+      </w:pPr>
+      <w:r>
+        <w:rPr>
+          <w:rFonts w:ascii="Arial" w:hAnsi="Arial" w:cs="Arial"/>
+          <w:b/>
+          <w:lang w:val="en-US"/>
+        </w:rPr>
+        <w:t>BUSINESS PROCESS MODEL AND NOTATION (BPMN).</w:t>
       </w:r>
     </w:p>
     <w:p>
@@ -831,7 +813,7 @@
           <w:rFonts w:ascii="Arial" w:hAnsi="Arial" w:cs="Arial"/>
           <w:b/>
         </w:rPr>
-        <w:t>Diagrama de flujo de procesos</w:t>
+        <w:t>DIAGRAMA DE FLUJO DE PROCESOS</w:t>
       </w:r>
     </w:p>
     <w:p>
@@ -853,17 +835,8 @@
           <w:rFonts w:ascii="Arial" w:hAnsi="Arial" w:cs="Arial"/>
           <w:b/>
         </w:rPr>
-        <w:t xml:space="preserve">Contenido general de la norma </w:t>
-      </w:r>
-      <w:proofErr w:type="spellStart"/>
-      <w:r>
-        <w:rPr>
-          <w:rFonts w:ascii="Arial" w:hAnsi="Arial" w:cs="Arial"/>
-          <w:b/>
-        </w:rPr>
-        <w:t>iso</w:t>
-      </w:r>
-      <w:proofErr w:type="spellEnd"/>
+        <w:t>CONTENIDO GENERAL DE LA NORMA ISO</w:t>
+      </w:r>
     </w:p>
     <w:p>
       <w:pPr>
@@ -884,7 +857,7 @@
           <w:rFonts w:ascii="Arial" w:hAnsi="Arial" w:cs="Arial"/>
           <w:b/>
         </w:rPr>
-        <w:t>Antecedentes históricos</w:t>
+        <w:t>ANTECEDENTES HISTÓRICOS</w:t>
       </w:r>
     </w:p>
     <w:p>
@@ -906,38 +879,9 @@
           <w:rFonts w:ascii="Arial" w:hAnsi="Arial" w:cs="Arial"/>
           <w:b/>
         </w:rPr>
-        <w:t>Situación</w:t>
-      </w:r>
-      <w:r>
-        <w:rPr>
-          <w:rFonts w:ascii="Arial" w:hAnsi="Arial" w:cs="Arial"/>
-          <w:b/>
-        </w:rPr>
-        <w:t xml:space="preserve"> </w:t>
-      </w:r>
-      <w:r>
-        <w:rPr>
-          <w:rFonts w:ascii="Arial" w:hAnsi="Arial" w:cs="Arial"/>
-          <w:b/>
-        </w:rPr>
-        <w:t>actual</w:t>
-      </w:r>
-      <w:r>
-        <w:rPr>
-          <w:rFonts w:ascii="Arial" w:hAnsi="Arial" w:cs="Arial"/>
-          <w:b/>
-        </w:rPr>
-        <w:t xml:space="preserve"> de las regulaciones </w:t>
-      </w:r>
-      <w:proofErr w:type="spellStart"/>
-      <w:r>
-        <w:rPr>
-          <w:rFonts w:ascii="Arial" w:hAnsi="Arial" w:cs="Arial"/>
-          <w:b/>
-        </w:rPr>
-        <w:t>iso</w:t>
-      </w:r>
-      <w:proofErr w:type="spellEnd"/>
+        <w:lastRenderedPageBreak/>
+        <w:t>SITUACIÓN ACTUAL DE LAS REGULACIONES ISO</w:t>
+      </w:r>
     </w:p>
     <w:p>
       <w:pPr>
@@ -958,18 +902,830 @@
           <w:rFonts w:ascii="Arial" w:hAnsi="Arial" w:cs="Arial"/>
           <w:b/>
         </w:rPr>
+        <w:t>BENEFICIOS DE LAS NORMAS ISO</w:t>
+      </w:r>
+    </w:p>
+    <w:p>
+      <w:pPr>
+        <w:pStyle w:val="Prrafodelista"/>
+        <w:numPr>
+          <w:ilvl w:val="1"/>
+          <w:numId w:val="1"/>
+        </w:numPr>
+        <w:contextualSpacing w:val="0"/>
+        <w:outlineLvl w:val="0"/>
+        <w:rPr>
+          <w:rFonts w:ascii="Arial" w:hAnsi="Arial" w:cs="Arial"/>
+          <w:b/>
+        </w:rPr>
+      </w:pPr>
+      <w:r>
+        <w:rPr>
+          <w:rFonts w:ascii="Arial" w:hAnsi="Arial" w:cs="Arial"/>
+          <w:b/>
+        </w:rPr>
+        <w:t>ANÁLISIS DE RIESGO</w:t>
+      </w:r>
+    </w:p>
+    <w:p>
+      <w:pPr>
+        <w:pStyle w:val="Prrafodelista"/>
+        <w:numPr>
+          <w:ilvl w:val="1"/>
+          <w:numId w:val="1"/>
+        </w:numPr>
+        <w:contextualSpacing w:val="0"/>
+        <w:outlineLvl w:val="0"/>
+        <w:rPr>
+          <w:rFonts w:ascii="Arial" w:hAnsi="Arial" w:cs="Arial"/>
+          <w:b/>
+        </w:rPr>
+      </w:pPr>
+      <w:r>
+        <w:rPr>
+          <w:rFonts w:ascii="Arial" w:hAnsi="Arial" w:cs="Arial"/>
+          <w:b/>
+        </w:rPr>
+        <w:t>ISO 9001:2008</w:t>
+      </w:r>
+    </w:p>
+    <w:p>
+      <w:pPr>
+        <w:pStyle w:val="Prrafodelista"/>
+        <w:numPr>
+          <w:ilvl w:val="2"/>
+          <w:numId w:val="1"/>
+        </w:numPr>
+        <w:contextualSpacing w:val="0"/>
+        <w:outlineLvl w:val="0"/>
+        <w:rPr>
+          <w:rFonts w:ascii="Arial" w:hAnsi="Arial" w:cs="Arial"/>
+          <w:b/>
+        </w:rPr>
+      </w:pPr>
+      <w:r>
+        <w:rPr>
+          <w:rFonts w:ascii="Arial" w:hAnsi="Arial" w:cs="Arial"/>
+          <w:b/>
+        </w:rPr>
+        <w:t>OBJETO Y CAMPO DE APLICACIÓN</w:t>
+      </w:r>
+    </w:p>
+    <w:p>
+      <w:pPr>
+        <w:pStyle w:val="Prrafodelista"/>
+        <w:numPr>
+          <w:ilvl w:val="3"/>
+          <w:numId w:val="1"/>
+        </w:numPr>
+        <w:contextualSpacing w:val="0"/>
+        <w:outlineLvl w:val="0"/>
+        <w:rPr>
+          <w:rFonts w:ascii="Arial" w:hAnsi="Arial" w:cs="Arial"/>
+          <w:b/>
+        </w:rPr>
+      </w:pPr>
+      <w:r>
+        <w:rPr>
+          <w:rFonts w:ascii="Arial" w:hAnsi="Arial" w:cs="Arial"/>
+          <w:b/>
+        </w:rPr>
+        <w:t>GENERALIDADES</w:t>
+      </w:r>
+    </w:p>
+    <w:p>
+      <w:pPr>
+        <w:pStyle w:val="Prrafodelista"/>
+        <w:numPr>
+          <w:ilvl w:val="3"/>
+          <w:numId w:val="1"/>
+        </w:numPr>
+        <w:contextualSpacing w:val="0"/>
+        <w:outlineLvl w:val="0"/>
+        <w:rPr>
+          <w:rFonts w:ascii="Arial" w:hAnsi="Arial" w:cs="Arial"/>
+          <w:b/>
+        </w:rPr>
+      </w:pPr>
+      <w:r>
+        <w:rPr>
+          <w:rFonts w:ascii="Arial" w:hAnsi="Arial" w:cs="Arial"/>
+          <w:b/>
+        </w:rPr>
+        <w:t>APLICACIÓN</w:t>
+      </w:r>
+    </w:p>
+    <w:p>
+      <w:pPr>
+        <w:pStyle w:val="Prrafodelista"/>
+        <w:numPr>
+          <w:ilvl w:val="2"/>
+          <w:numId w:val="1"/>
+        </w:numPr>
+        <w:contextualSpacing w:val="0"/>
+        <w:outlineLvl w:val="0"/>
+        <w:rPr>
+          <w:rFonts w:ascii="Arial" w:hAnsi="Arial" w:cs="Arial"/>
+          <w:b/>
+        </w:rPr>
+      </w:pPr>
+      <w:r>
+        <w:rPr>
+          <w:rFonts w:ascii="Arial" w:hAnsi="Arial" w:cs="Arial"/>
+          <w:b/>
+        </w:rPr>
+        <w:t>REFERENCIAS NORMATIVAS</w:t>
+      </w:r>
+    </w:p>
+    <w:p>
+      <w:pPr>
+        <w:pStyle w:val="Prrafodelista"/>
+        <w:numPr>
+          <w:ilvl w:val="2"/>
+          <w:numId w:val="1"/>
+        </w:numPr>
+        <w:contextualSpacing w:val="0"/>
+        <w:outlineLvl w:val="0"/>
+        <w:rPr>
+          <w:rFonts w:ascii="Arial" w:hAnsi="Arial" w:cs="Arial"/>
+          <w:b/>
+        </w:rPr>
+      </w:pPr>
+      <w:r>
+        <w:rPr>
+          <w:rFonts w:ascii="Arial" w:hAnsi="Arial" w:cs="Arial"/>
+          <w:b/>
+        </w:rPr>
+        <w:t>TÉRMINOS Y DEFINICIONES</w:t>
+      </w:r>
+    </w:p>
+    <w:p>
+      <w:pPr>
+        <w:pStyle w:val="Prrafodelista"/>
+        <w:numPr>
+          <w:ilvl w:val="2"/>
+          <w:numId w:val="1"/>
+        </w:numPr>
+        <w:contextualSpacing w:val="0"/>
+        <w:outlineLvl w:val="0"/>
+        <w:rPr>
+          <w:rFonts w:ascii="Arial" w:hAnsi="Arial" w:cs="Arial"/>
+          <w:b/>
+        </w:rPr>
+      </w:pPr>
+      <w:r>
+        <w:rPr>
+          <w:rFonts w:ascii="Arial" w:hAnsi="Arial" w:cs="Arial"/>
+          <w:b/>
+        </w:rPr>
+        <w:t>SISTEMA DE GESTIÓN DE CALIDAD</w:t>
+      </w:r>
+    </w:p>
+    <w:p>
+      <w:pPr>
+        <w:pStyle w:val="Prrafodelista"/>
+        <w:numPr>
+          <w:ilvl w:val="3"/>
+          <w:numId w:val="1"/>
+        </w:numPr>
+        <w:contextualSpacing w:val="0"/>
+        <w:outlineLvl w:val="0"/>
+        <w:rPr>
+          <w:rFonts w:ascii="Arial" w:hAnsi="Arial" w:cs="Arial"/>
+          <w:b/>
+        </w:rPr>
+      </w:pPr>
+      <w:r>
+        <w:rPr>
+          <w:rFonts w:ascii="Arial" w:hAnsi="Arial" w:cs="Arial"/>
+          <w:b/>
+        </w:rPr>
+        <w:t>REQUISITOS GENERALES</w:t>
+      </w:r>
+      <w:r>
+        <w:rPr>
+          <w:rFonts w:ascii="Arial" w:hAnsi="Arial" w:cs="Arial"/>
+          <w:b/>
+        </w:rPr>
+        <w:tab/>
+      </w:r>
+    </w:p>
+    <w:p>
+      <w:pPr>
+        <w:pStyle w:val="Prrafodelista"/>
+        <w:numPr>
+          <w:ilvl w:val="3"/>
+          <w:numId w:val="1"/>
+        </w:numPr>
+        <w:contextualSpacing w:val="0"/>
+        <w:outlineLvl w:val="0"/>
+        <w:rPr>
+          <w:rFonts w:ascii="Arial" w:hAnsi="Arial" w:cs="Arial"/>
+          <w:b/>
+        </w:rPr>
+      </w:pPr>
+      <w:r>
+        <w:rPr>
+          <w:rFonts w:ascii="Arial" w:hAnsi="Arial" w:cs="Arial"/>
+          <w:b/>
+        </w:rPr>
+        <w:t>REQUISITOS DE LA DOCUMENTACIÓN</w:t>
+      </w:r>
+    </w:p>
+    <w:p>
+      <w:pPr>
+        <w:pStyle w:val="Prrafodelista"/>
+        <w:numPr>
+          <w:ilvl w:val="2"/>
+          <w:numId w:val="1"/>
+        </w:numPr>
+        <w:contextualSpacing w:val="0"/>
+        <w:outlineLvl w:val="0"/>
+        <w:rPr>
+          <w:rFonts w:ascii="Arial" w:hAnsi="Arial" w:cs="Arial"/>
+          <w:b/>
+        </w:rPr>
+      </w:pPr>
+      <w:r>
+        <w:rPr>
+          <w:rFonts w:ascii="Arial" w:hAnsi="Arial" w:cs="Arial"/>
+          <w:b/>
+        </w:rPr>
+        <w:t>RESPONSABILIDAD DE LA DIRECCIÓN</w:t>
+      </w:r>
+    </w:p>
+    <w:p>
+      <w:pPr>
+        <w:pStyle w:val="Prrafodelista"/>
+        <w:numPr>
+          <w:ilvl w:val="3"/>
+          <w:numId w:val="1"/>
+        </w:numPr>
+        <w:contextualSpacing w:val="0"/>
+        <w:outlineLvl w:val="0"/>
+        <w:rPr>
+          <w:rFonts w:ascii="Arial" w:hAnsi="Arial" w:cs="Arial"/>
+          <w:b/>
+        </w:rPr>
+      </w:pPr>
+      <w:r>
+        <w:rPr>
+          <w:rFonts w:ascii="Arial" w:hAnsi="Arial" w:cs="Arial"/>
+          <w:b/>
+        </w:rPr>
+        <w:t>COMPROMISO DE LA DIRECCIÓN</w:t>
+      </w:r>
+    </w:p>
+    <w:p>
+      <w:pPr>
+        <w:pStyle w:val="Prrafodelista"/>
+        <w:numPr>
+          <w:ilvl w:val="3"/>
+          <w:numId w:val="1"/>
+        </w:numPr>
+        <w:contextualSpacing w:val="0"/>
+        <w:outlineLvl w:val="0"/>
+        <w:rPr>
+          <w:rFonts w:ascii="Arial" w:hAnsi="Arial" w:cs="Arial"/>
+          <w:b/>
+        </w:rPr>
+      </w:pPr>
+      <w:r>
+        <w:rPr>
+          <w:rFonts w:ascii="Arial" w:hAnsi="Arial" w:cs="Arial"/>
+          <w:b/>
+        </w:rPr>
+        <w:t>ENFOQUE AL CLIENTE</w:t>
+      </w:r>
+    </w:p>
+    <w:p>
+      <w:pPr>
+        <w:pStyle w:val="Prrafodelista"/>
+        <w:numPr>
+          <w:ilvl w:val="3"/>
+          <w:numId w:val="1"/>
+        </w:numPr>
+        <w:contextualSpacing w:val="0"/>
+        <w:outlineLvl w:val="0"/>
+        <w:rPr>
+          <w:rFonts w:ascii="Arial" w:hAnsi="Arial" w:cs="Arial"/>
+          <w:b/>
+        </w:rPr>
+      </w:pPr>
+      <w:r>
+        <w:rPr>
+          <w:rFonts w:ascii="Arial" w:hAnsi="Arial" w:cs="Arial"/>
+          <w:b/>
+        </w:rPr>
+        <w:t>POLÍTICA DE LA CALIDAD</w:t>
+      </w:r>
+    </w:p>
+    <w:p>
+      <w:pPr>
+        <w:pStyle w:val="Prrafodelista"/>
+        <w:numPr>
+          <w:ilvl w:val="3"/>
+          <w:numId w:val="1"/>
+        </w:numPr>
+        <w:contextualSpacing w:val="0"/>
+        <w:outlineLvl w:val="0"/>
+        <w:rPr>
+          <w:rFonts w:ascii="Arial" w:hAnsi="Arial" w:cs="Arial"/>
+          <w:b/>
+        </w:rPr>
+      </w:pPr>
+      <w:r>
+        <w:rPr>
+          <w:rFonts w:ascii="Arial" w:hAnsi="Arial" w:cs="Arial"/>
+          <w:b/>
+        </w:rPr>
+        <w:t>PLANIFICACIÓN</w:t>
+      </w:r>
+    </w:p>
+    <w:p>
+      <w:pPr>
+        <w:pStyle w:val="Prrafodelista"/>
+        <w:numPr>
+          <w:ilvl w:val="3"/>
+          <w:numId w:val="1"/>
+        </w:numPr>
+        <w:contextualSpacing w:val="0"/>
+        <w:outlineLvl w:val="0"/>
+        <w:rPr>
+          <w:rFonts w:ascii="Arial" w:hAnsi="Arial" w:cs="Arial"/>
+          <w:b/>
+        </w:rPr>
+      </w:pPr>
+      <w:r>
+        <w:rPr>
+          <w:rFonts w:ascii="Arial" w:hAnsi="Arial" w:cs="Arial"/>
+          <w:b/>
+        </w:rPr>
+        <w:t>RESPONSABILIDAD, AUTORIDAD Y COMUNICACIÓN</w:t>
+      </w:r>
+    </w:p>
+    <w:p>
+      <w:pPr>
+        <w:pStyle w:val="Prrafodelista"/>
+        <w:numPr>
+          <w:ilvl w:val="3"/>
+          <w:numId w:val="1"/>
+        </w:numPr>
+        <w:contextualSpacing w:val="0"/>
+        <w:outlineLvl w:val="0"/>
+        <w:rPr>
+          <w:rFonts w:ascii="Arial" w:hAnsi="Arial" w:cs="Arial"/>
+          <w:b/>
+        </w:rPr>
+      </w:pPr>
+      <w:r>
+        <w:rPr>
+          <w:rFonts w:ascii="Arial" w:hAnsi="Arial" w:cs="Arial"/>
+          <w:b/>
+        </w:rPr>
+        <w:t>REVISIÓN POR LA DIRECCIÓN</w:t>
+      </w:r>
+    </w:p>
+    <w:p>
+      <w:pPr>
+        <w:pStyle w:val="Prrafodelista"/>
+        <w:numPr>
+          <w:ilvl w:val="2"/>
+          <w:numId w:val="1"/>
+        </w:numPr>
+        <w:contextualSpacing w:val="0"/>
+        <w:outlineLvl w:val="0"/>
+        <w:rPr>
+          <w:rFonts w:ascii="Arial" w:hAnsi="Arial" w:cs="Arial"/>
+          <w:b/>
+        </w:rPr>
+      </w:pPr>
+      <w:r>
+        <w:rPr>
+          <w:rFonts w:ascii="Arial" w:hAnsi="Arial" w:cs="Arial"/>
+          <w:b/>
+        </w:rPr>
+        <w:t>GESTIÓN DE LOS RECURSOS</w:t>
+      </w:r>
+    </w:p>
+    <w:p>
+      <w:pPr>
+        <w:pStyle w:val="Prrafodelista"/>
+        <w:numPr>
+          <w:ilvl w:val="3"/>
+          <w:numId w:val="1"/>
+        </w:numPr>
+        <w:contextualSpacing w:val="0"/>
+        <w:outlineLvl w:val="0"/>
+        <w:rPr>
+          <w:rFonts w:ascii="Arial" w:hAnsi="Arial" w:cs="Arial"/>
+          <w:b/>
+        </w:rPr>
+      </w:pPr>
+      <w:r>
+        <w:rPr>
+          <w:rFonts w:ascii="Arial" w:hAnsi="Arial" w:cs="Arial"/>
+          <w:b/>
+        </w:rPr>
+        <w:t>PROVISIÓN DE RECURSOS</w:t>
+      </w:r>
+    </w:p>
+    <w:p>
+      <w:pPr>
+        <w:pStyle w:val="Prrafodelista"/>
+        <w:numPr>
+          <w:ilvl w:val="3"/>
+          <w:numId w:val="1"/>
+        </w:numPr>
+        <w:contextualSpacing w:val="0"/>
+        <w:outlineLvl w:val="0"/>
+        <w:rPr>
+          <w:rFonts w:ascii="Arial" w:hAnsi="Arial" w:cs="Arial"/>
+          <w:b/>
+        </w:rPr>
+      </w:pPr>
+      <w:r>
+        <w:rPr>
+          <w:rFonts w:ascii="Arial" w:hAnsi="Arial" w:cs="Arial"/>
+          <w:b/>
+        </w:rPr>
+        <w:t>RECURSOS HUMANOS</w:t>
+      </w:r>
+    </w:p>
+    <w:p>
+      <w:pPr>
+        <w:pStyle w:val="Prrafodelista"/>
+        <w:numPr>
+          <w:ilvl w:val="3"/>
+          <w:numId w:val="1"/>
+        </w:numPr>
+        <w:contextualSpacing w:val="0"/>
+        <w:outlineLvl w:val="0"/>
+        <w:rPr>
+          <w:rFonts w:ascii="Arial" w:hAnsi="Arial" w:cs="Arial"/>
+          <w:b/>
+        </w:rPr>
+      </w:pPr>
+      <w:r>
+        <w:rPr>
+          <w:rFonts w:ascii="Arial" w:hAnsi="Arial" w:cs="Arial"/>
+          <w:b/>
+        </w:rPr>
+        <w:t>INFRAESTRUCTURA</w:t>
+      </w:r>
+    </w:p>
+    <w:p>
+      <w:pPr>
+        <w:pStyle w:val="Prrafodelista"/>
+        <w:numPr>
+          <w:ilvl w:val="3"/>
+          <w:numId w:val="1"/>
+        </w:numPr>
+        <w:contextualSpacing w:val="0"/>
+        <w:outlineLvl w:val="0"/>
+        <w:rPr>
+          <w:rFonts w:ascii="Arial" w:hAnsi="Arial" w:cs="Arial"/>
+          <w:b/>
+        </w:rPr>
+      </w:pPr>
+      <w:r>
+        <w:rPr>
+          <w:rFonts w:ascii="Arial" w:hAnsi="Arial" w:cs="Arial"/>
+          <w:b/>
+        </w:rPr>
+        <w:t>AMBIENTE TRABAJO</w:t>
+      </w:r>
+    </w:p>
+    <w:p>
+      <w:pPr>
+        <w:pStyle w:val="Prrafodelista"/>
+        <w:numPr>
+          <w:ilvl w:val="2"/>
+          <w:numId w:val="1"/>
+        </w:numPr>
+        <w:contextualSpacing w:val="0"/>
+        <w:outlineLvl w:val="0"/>
+        <w:rPr>
+          <w:rFonts w:ascii="Arial" w:hAnsi="Arial" w:cs="Arial"/>
+          <w:b/>
+        </w:rPr>
+      </w:pPr>
+      <w:r>
+        <w:rPr>
+          <w:rFonts w:ascii="Arial" w:hAnsi="Arial" w:cs="Arial"/>
+          <w:b/>
+        </w:rPr>
         <w:lastRenderedPageBreak/>
-        <w:t xml:space="preserve">Beneficios de las normas </w:t>
-      </w:r>
-      <w:proofErr w:type="spellStart"/>
-      <w:r>
-        <w:rPr>
-          <w:rFonts w:ascii="Arial" w:hAnsi="Arial" w:cs="Arial"/>
-          <w:b/>
-        </w:rPr>
-        <w:t>iso</w:t>
-      </w:r>
-      <w:proofErr w:type="spellEnd"/>
+        <w:t>REALIZACIÓN DEL PRODUCTO</w:t>
+      </w:r>
+    </w:p>
+    <w:p>
+      <w:pPr>
+        <w:pStyle w:val="Prrafodelista"/>
+        <w:numPr>
+          <w:ilvl w:val="3"/>
+          <w:numId w:val="1"/>
+        </w:numPr>
+        <w:contextualSpacing w:val="0"/>
+        <w:outlineLvl w:val="0"/>
+        <w:rPr>
+          <w:rFonts w:ascii="Arial" w:hAnsi="Arial" w:cs="Arial"/>
+          <w:b/>
+        </w:rPr>
+      </w:pPr>
+      <w:r>
+        <w:rPr>
+          <w:rFonts w:ascii="Arial" w:hAnsi="Arial" w:cs="Arial"/>
+          <w:b/>
+        </w:rPr>
+        <w:t>PLANIFICACIÓN DE LA REALIZACIÓN DEL PRODUCTO</w:t>
+      </w:r>
+    </w:p>
+    <w:p>
+      <w:pPr>
+        <w:pStyle w:val="Prrafodelista"/>
+        <w:numPr>
+          <w:ilvl w:val="3"/>
+          <w:numId w:val="1"/>
+        </w:numPr>
+        <w:contextualSpacing w:val="0"/>
+        <w:outlineLvl w:val="0"/>
+        <w:rPr>
+          <w:rFonts w:ascii="Arial" w:hAnsi="Arial" w:cs="Arial"/>
+          <w:b/>
+        </w:rPr>
+      </w:pPr>
+      <w:r>
+        <w:rPr>
+          <w:rFonts w:ascii="Arial" w:hAnsi="Arial" w:cs="Arial"/>
+          <w:b/>
+        </w:rPr>
+        <w:t>PROCESOS RELACIONADOS CON EL CLIENTE</w:t>
+      </w:r>
+    </w:p>
+    <w:p>
+      <w:pPr>
+        <w:pStyle w:val="Prrafodelista"/>
+        <w:numPr>
+          <w:ilvl w:val="3"/>
+          <w:numId w:val="1"/>
+        </w:numPr>
+        <w:contextualSpacing w:val="0"/>
+        <w:outlineLvl w:val="0"/>
+        <w:rPr>
+          <w:rFonts w:ascii="Arial" w:hAnsi="Arial" w:cs="Arial"/>
+          <w:b/>
+        </w:rPr>
+      </w:pPr>
+      <w:r>
+        <w:rPr>
+          <w:rFonts w:ascii="Arial" w:hAnsi="Arial" w:cs="Arial"/>
+          <w:b/>
+        </w:rPr>
+        <w:t>DISEÑO Y DESARROLLO</w:t>
+      </w:r>
+    </w:p>
+    <w:p>
+      <w:pPr>
+        <w:pStyle w:val="Prrafodelista"/>
+        <w:numPr>
+          <w:ilvl w:val="3"/>
+          <w:numId w:val="1"/>
+        </w:numPr>
+        <w:contextualSpacing w:val="0"/>
+        <w:outlineLvl w:val="0"/>
+        <w:rPr>
+          <w:rFonts w:ascii="Arial" w:hAnsi="Arial" w:cs="Arial"/>
+          <w:b/>
+        </w:rPr>
+      </w:pPr>
+      <w:r>
+        <w:rPr>
+          <w:rFonts w:ascii="Arial" w:hAnsi="Arial" w:cs="Arial"/>
+          <w:b/>
+        </w:rPr>
+        <w:t>COMPRAS</w:t>
+      </w:r>
+    </w:p>
+    <w:p>
+      <w:pPr>
+        <w:pStyle w:val="Prrafodelista"/>
+        <w:numPr>
+          <w:ilvl w:val="3"/>
+          <w:numId w:val="1"/>
+        </w:numPr>
+        <w:contextualSpacing w:val="0"/>
+        <w:outlineLvl w:val="0"/>
+        <w:rPr>
+          <w:rFonts w:ascii="Arial" w:hAnsi="Arial" w:cs="Arial"/>
+          <w:b/>
+        </w:rPr>
+      </w:pPr>
+      <w:r>
+        <w:rPr>
+          <w:rFonts w:ascii="Arial" w:hAnsi="Arial" w:cs="Arial"/>
+          <w:b/>
+        </w:rPr>
+        <w:t>PRODUCCIÓN Y PRESTACIÓN DEL SERVICIO</w:t>
+      </w:r>
+    </w:p>
+    <w:p>
+      <w:pPr>
+        <w:pStyle w:val="Prrafodelista"/>
+        <w:numPr>
+          <w:ilvl w:val="3"/>
+          <w:numId w:val="1"/>
+        </w:numPr>
+        <w:contextualSpacing w:val="0"/>
+        <w:outlineLvl w:val="0"/>
+        <w:rPr>
+          <w:rFonts w:ascii="Arial" w:hAnsi="Arial" w:cs="Arial"/>
+          <w:b/>
+        </w:rPr>
+      </w:pPr>
+      <w:r>
+        <w:rPr>
+          <w:rFonts w:ascii="Arial" w:hAnsi="Arial" w:cs="Arial"/>
+          <w:b/>
+        </w:rPr>
+        <w:t>CONTROL DE LOS EQUIPOS DE SEGUIMIENTO Y DE MEDICIÓN</w:t>
+      </w:r>
+    </w:p>
+    <w:p>
+      <w:pPr>
+        <w:pStyle w:val="Prrafodelista"/>
+        <w:numPr>
+          <w:ilvl w:val="2"/>
+          <w:numId w:val="1"/>
+        </w:numPr>
+        <w:contextualSpacing w:val="0"/>
+        <w:outlineLvl w:val="0"/>
+        <w:rPr>
+          <w:rFonts w:ascii="Arial" w:hAnsi="Arial" w:cs="Arial"/>
+          <w:b/>
+        </w:rPr>
+      </w:pPr>
+      <w:r>
+        <w:rPr>
+          <w:rFonts w:ascii="Arial" w:hAnsi="Arial" w:cs="Arial"/>
+          <w:b/>
+        </w:rPr>
+        <w:t>MEDICIÓN, ANÁLISIS Y MEJORA</w:t>
+      </w:r>
+    </w:p>
+    <w:p>
+      <w:pPr>
+        <w:pStyle w:val="Prrafodelista"/>
+        <w:numPr>
+          <w:ilvl w:val="3"/>
+          <w:numId w:val="1"/>
+        </w:numPr>
+        <w:contextualSpacing w:val="0"/>
+        <w:outlineLvl w:val="0"/>
+        <w:rPr>
+          <w:rFonts w:ascii="Arial" w:hAnsi="Arial" w:cs="Arial"/>
+          <w:b/>
+        </w:rPr>
+      </w:pPr>
+      <w:r>
+        <w:rPr>
+          <w:rFonts w:ascii="Arial" w:hAnsi="Arial" w:cs="Arial"/>
+          <w:b/>
+        </w:rPr>
+        <w:t>GENERALIDADES</w:t>
+      </w:r>
+    </w:p>
+    <w:p>
+      <w:pPr>
+        <w:pStyle w:val="Prrafodelista"/>
+        <w:numPr>
+          <w:ilvl w:val="3"/>
+          <w:numId w:val="1"/>
+        </w:numPr>
+        <w:contextualSpacing w:val="0"/>
+        <w:outlineLvl w:val="0"/>
+        <w:rPr>
+          <w:rFonts w:ascii="Arial" w:hAnsi="Arial" w:cs="Arial"/>
+          <w:b/>
+        </w:rPr>
+      </w:pPr>
+      <w:r>
+        <w:rPr>
+          <w:rFonts w:ascii="Arial" w:hAnsi="Arial" w:cs="Arial"/>
+          <w:b/>
+        </w:rPr>
+        <w:t>SEGUIMIENTO Y MEDICIÓN</w:t>
+      </w:r>
+    </w:p>
+    <w:p>
+      <w:pPr>
+        <w:pStyle w:val="Prrafodelista"/>
+        <w:numPr>
+          <w:ilvl w:val="3"/>
+          <w:numId w:val="1"/>
+        </w:numPr>
+        <w:contextualSpacing w:val="0"/>
+        <w:outlineLvl w:val="0"/>
+        <w:rPr>
+          <w:rFonts w:ascii="Arial" w:hAnsi="Arial" w:cs="Arial"/>
+          <w:b/>
+        </w:rPr>
+      </w:pPr>
+      <w:r>
+        <w:rPr>
+          <w:rFonts w:ascii="Arial" w:hAnsi="Arial" w:cs="Arial"/>
+          <w:b/>
+        </w:rPr>
+        <w:t>CONTROL DEL PRODUCTO NO CONFORME</w:t>
+      </w:r>
+    </w:p>
+    <w:p>
+      <w:pPr>
+        <w:pStyle w:val="Prrafodelista"/>
+        <w:numPr>
+          <w:ilvl w:val="3"/>
+          <w:numId w:val="1"/>
+        </w:numPr>
+        <w:contextualSpacing w:val="0"/>
+        <w:outlineLvl w:val="0"/>
+        <w:rPr>
+          <w:rFonts w:ascii="Arial" w:hAnsi="Arial" w:cs="Arial"/>
+          <w:b/>
+        </w:rPr>
+      </w:pPr>
+      <w:r>
+        <w:rPr>
+          <w:rFonts w:ascii="Arial" w:hAnsi="Arial" w:cs="Arial"/>
+          <w:b/>
+        </w:rPr>
+        <w:t>ANÁLISIS DE DATOS</w:t>
+      </w:r>
+    </w:p>
+    <w:p>
+      <w:pPr>
+        <w:pStyle w:val="Prrafodelista"/>
+        <w:numPr>
+          <w:ilvl w:val="3"/>
+          <w:numId w:val="1"/>
+        </w:numPr>
+        <w:contextualSpacing w:val="0"/>
+        <w:outlineLvl w:val="0"/>
+        <w:rPr>
+          <w:rFonts w:ascii="Arial" w:hAnsi="Arial" w:cs="Arial"/>
+          <w:b/>
+        </w:rPr>
+      </w:pPr>
+      <w:r>
+        <w:rPr>
+          <w:rFonts w:ascii="Arial" w:hAnsi="Arial" w:cs="Arial"/>
+          <w:b/>
+        </w:rPr>
+        <w:t>MEJORA</w:t>
+      </w:r>
+    </w:p>
+    <w:p>
+      <w:pPr>
+        <w:pStyle w:val="Prrafodelista"/>
+        <w:numPr>
+          <w:ilvl w:val="0"/>
+          <w:numId w:val="1"/>
+        </w:numPr>
+        <w:contextualSpacing w:val="0"/>
+        <w:outlineLvl w:val="0"/>
+        <w:rPr>
+          <w:rFonts w:ascii="Arial" w:hAnsi="Arial" w:cs="Arial"/>
+          <w:b/>
+        </w:rPr>
+      </w:pPr>
+      <w:r>
+        <w:rPr>
+          <w:rFonts w:ascii="Arial" w:hAnsi="Arial" w:cs="Arial"/>
+          <w:b/>
+        </w:rPr>
+        <w:t>CAPITULO III: DESARROLLO DE LA PROPUESTA</w:t>
+      </w:r>
+    </w:p>
+    <w:p>
+      <w:pPr>
+        <w:pStyle w:val="Prrafodelista"/>
+        <w:numPr>
+          <w:ilvl w:val="0"/>
+          <w:numId w:val="1"/>
+        </w:numPr>
+        <w:contextualSpacing w:val="0"/>
+        <w:outlineLvl w:val="0"/>
+        <w:rPr>
+          <w:rFonts w:ascii="Arial" w:hAnsi="Arial" w:cs="Arial"/>
+          <w:b/>
+        </w:rPr>
+      </w:pPr>
+      <w:r>
+        <w:rPr>
+          <w:rFonts w:ascii="Arial" w:hAnsi="Arial" w:cs="Arial"/>
+          <w:b/>
+        </w:rPr>
+        <w:t>CAPITULO IV: EVALUACIÓN DE RESULTADOS</w:t>
+      </w:r>
     </w:p>
     <w:p>
       <w:pPr>
@@ -990,876 +1746,167 @@
           <w:rFonts w:ascii="Arial" w:hAnsi="Arial" w:cs="Arial"/>
           <w:b/>
         </w:rPr>
-        <w:t>Análisis de riesgo</w:t>
-      </w:r>
+        <w:t>EVALUACIÓN DE EXPERTOS</w:t>
+      </w:r>
+    </w:p>
+    <w:p>
+      <w:pPr>
+        <w:pStyle w:val="Prrafodelista"/>
+        <w:numPr>
+          <w:ilvl w:val="1"/>
+          <w:numId w:val="1"/>
+        </w:numPr>
+        <w:contextualSpacing w:val="0"/>
+        <w:outlineLvl w:val="0"/>
+        <w:rPr>
+          <w:rFonts w:ascii="Arial" w:hAnsi="Arial" w:cs="Arial"/>
+          <w:b/>
+        </w:rPr>
+      </w:pPr>
+      <w:r>
+        <w:rPr>
+          <w:rFonts w:ascii="Arial" w:hAnsi="Arial" w:cs="Arial"/>
+          <w:b/>
+        </w:rPr>
+        <w:t>EVALUACIÓN DE USUARIOS</w:t>
+      </w:r>
+    </w:p>
+    <w:p>
+      <w:pPr>
+        <w:pStyle w:val="Prrafodelista"/>
+        <w:numPr>
+          <w:ilvl w:val="1"/>
+          <w:numId w:val="1"/>
+        </w:numPr>
+        <w:contextualSpacing w:val="0"/>
+        <w:outlineLvl w:val="0"/>
+        <w:rPr>
+          <w:rFonts w:ascii="Arial" w:hAnsi="Arial" w:cs="Arial"/>
+          <w:b/>
+        </w:rPr>
+      </w:pPr>
+      <w:r>
+        <w:rPr>
+          <w:rFonts w:ascii="Arial" w:hAnsi="Arial" w:cs="Arial"/>
+          <w:b/>
+        </w:rPr>
+        <w:t>EVALUACIÓN DE DIRECTIVOS</w:t>
+      </w:r>
+    </w:p>
+    <w:p>
+      <w:pPr>
+        <w:pStyle w:val="Prrafodelista"/>
+        <w:numPr>
+          <w:ilvl w:val="1"/>
+          <w:numId w:val="1"/>
+        </w:numPr>
+        <w:contextualSpacing w:val="0"/>
+        <w:outlineLvl w:val="0"/>
+        <w:rPr>
+          <w:rFonts w:ascii="Arial" w:hAnsi="Arial" w:cs="Arial"/>
+          <w:b/>
+        </w:rPr>
+      </w:pPr>
+      <w:r>
+        <w:rPr>
+          <w:rFonts w:ascii="Arial" w:hAnsi="Arial" w:cs="Arial"/>
+          <w:b/>
+        </w:rPr>
+        <w:t>TABULACIÓN DE DATOS</w:t>
+      </w:r>
+    </w:p>
+    <w:p>
+      <w:pPr>
+        <w:pStyle w:val="Prrafodelista"/>
+        <w:numPr>
+          <w:ilvl w:val="1"/>
+          <w:numId w:val="1"/>
+        </w:numPr>
+        <w:contextualSpacing w:val="0"/>
+        <w:outlineLvl w:val="0"/>
+        <w:rPr>
+          <w:rFonts w:ascii="Arial" w:hAnsi="Arial" w:cs="Arial"/>
+          <w:b/>
+        </w:rPr>
+      </w:pPr>
+      <w:r>
+        <w:rPr>
+          <w:rFonts w:ascii="Arial" w:hAnsi="Arial" w:cs="Arial"/>
+          <w:b/>
+        </w:rPr>
+        <w:t>PLANTILLAS</w:t>
+      </w:r>
+    </w:p>
+    <w:p>
+      <w:pPr>
+        <w:pStyle w:val="Prrafodelista"/>
+        <w:numPr>
+          <w:ilvl w:val="1"/>
+          <w:numId w:val="1"/>
+        </w:numPr>
+        <w:contextualSpacing w:val="0"/>
+        <w:outlineLvl w:val="0"/>
+        <w:rPr>
+          <w:rFonts w:ascii="Arial" w:hAnsi="Arial" w:cs="Arial"/>
+          <w:b/>
+        </w:rPr>
+      </w:pPr>
+      <w:r>
+        <w:rPr>
+          <w:rFonts w:ascii="Arial" w:hAnsi="Arial" w:cs="Arial"/>
+          <w:b/>
+        </w:rPr>
+        <w:t>ENCUESTAS</w:t>
+      </w:r>
+    </w:p>
+    <w:p>
+      <w:pPr>
+        <w:pStyle w:val="Prrafodelista"/>
+        <w:numPr>
+          <w:ilvl w:val="1"/>
+          <w:numId w:val="1"/>
+        </w:numPr>
+        <w:contextualSpacing w:val="0"/>
+        <w:outlineLvl w:val="0"/>
+        <w:rPr>
+          <w:rFonts w:ascii="Arial" w:hAnsi="Arial" w:cs="Arial"/>
+          <w:b/>
+        </w:rPr>
+      </w:pPr>
+      <w:r>
+        <w:rPr>
+          <w:rFonts w:ascii="Arial" w:hAnsi="Arial" w:cs="Arial"/>
+          <w:b/>
+        </w:rPr>
+        <w:t>PLAN DE PRUEBAS</w:t>
+      </w:r>
+    </w:p>
+    <w:p>
+      <w:pPr>
+        <w:rPr>
+          <w:rFonts w:ascii="Arial" w:hAnsi="Arial" w:cs="Arial"/>
+          <w:b/>
+        </w:rPr>
+      </w:pPr>
+      <w:r>
+        <w:rPr>
+          <w:rFonts w:ascii="Arial" w:hAnsi="Arial" w:cs="Arial"/>
+          <w:b/>
+        </w:rPr>
+        <w:br w:type="page"/>
+      </w:r>
+    </w:p>
+    <w:p>
+      <w:pPr>
+        <w:outlineLvl w:val="0"/>
+        <w:rPr>
+          <w:rFonts w:ascii="Arial" w:hAnsi="Arial" w:cs="Arial"/>
+          <w:b/>
+        </w:rPr>
+      </w:pPr>
       <w:bookmarkStart w:id="4" w:name="_GoBack"/>
       <w:bookmarkEnd w:id="4"/>
     </w:p>
-    <w:p>
-      <w:pPr>
-        <w:pStyle w:val="Prrafodelista"/>
-        <w:numPr>
-          <w:ilvl w:val="1"/>
-          <w:numId w:val="1"/>
-        </w:numPr>
-        <w:contextualSpacing w:val="0"/>
-        <w:outlineLvl w:val="0"/>
-        <w:rPr>
-          <w:rFonts w:ascii="Arial" w:hAnsi="Arial" w:cs="Arial"/>
-          <w:b/>
-        </w:rPr>
-      </w:pPr>
-      <w:r>
-        <w:rPr>
-          <w:rFonts w:ascii="Arial" w:hAnsi="Arial" w:cs="Arial"/>
-          <w:b/>
-        </w:rPr>
-        <w:t>ISO 99001:2008</w:t>
-      </w:r>
-    </w:p>
-    <w:p>
-      <w:pPr>
-        <w:pStyle w:val="Prrafodelista"/>
-        <w:numPr>
-          <w:ilvl w:val="2"/>
-          <w:numId w:val="1"/>
-        </w:numPr>
-        <w:contextualSpacing w:val="0"/>
-        <w:outlineLvl w:val="0"/>
-        <w:rPr>
-          <w:rFonts w:ascii="Arial" w:hAnsi="Arial" w:cs="Arial"/>
-          <w:b/>
-        </w:rPr>
-      </w:pPr>
-      <w:r>
-        <w:rPr>
-          <w:rFonts w:ascii="Arial" w:hAnsi="Arial" w:cs="Arial"/>
-          <w:b/>
-        </w:rPr>
-        <w:t>OBJETO Y CAMPO DE APLICACIÓN</w:t>
-      </w:r>
-    </w:p>
-    <w:p>
-      <w:pPr>
-        <w:pStyle w:val="Prrafodelista"/>
-        <w:numPr>
-          <w:ilvl w:val="3"/>
-          <w:numId w:val="1"/>
-        </w:numPr>
-        <w:contextualSpacing w:val="0"/>
-        <w:outlineLvl w:val="0"/>
-        <w:rPr>
-          <w:rFonts w:ascii="Arial" w:hAnsi="Arial" w:cs="Arial"/>
-          <w:b/>
-        </w:rPr>
-      </w:pPr>
-      <w:r>
-        <w:rPr>
-          <w:rFonts w:ascii="Arial" w:hAnsi="Arial" w:cs="Arial"/>
-          <w:b/>
-        </w:rPr>
-        <w:t>GENERALIDADES</w:t>
-      </w:r>
-    </w:p>
-    <w:p>
-      <w:pPr>
-        <w:pStyle w:val="Prrafodelista"/>
-        <w:numPr>
-          <w:ilvl w:val="3"/>
-          <w:numId w:val="1"/>
-        </w:numPr>
-        <w:contextualSpacing w:val="0"/>
-        <w:outlineLvl w:val="0"/>
-        <w:rPr>
-          <w:rFonts w:ascii="Arial" w:hAnsi="Arial" w:cs="Arial"/>
-          <w:b/>
-        </w:rPr>
-      </w:pPr>
-      <w:r>
-        <w:rPr>
-          <w:rFonts w:ascii="Arial" w:hAnsi="Arial" w:cs="Arial"/>
-          <w:b/>
-        </w:rPr>
-        <w:t>APLICACIÓN</w:t>
-      </w:r>
-    </w:p>
-    <w:p>
-      <w:pPr>
-        <w:pStyle w:val="Prrafodelista"/>
-        <w:numPr>
-          <w:ilvl w:val="2"/>
-          <w:numId w:val="1"/>
-        </w:numPr>
-        <w:contextualSpacing w:val="0"/>
-        <w:outlineLvl w:val="0"/>
-        <w:rPr>
-          <w:rFonts w:ascii="Arial" w:hAnsi="Arial" w:cs="Arial"/>
-          <w:b/>
-        </w:rPr>
-      </w:pPr>
-      <w:r>
-        <w:rPr>
-          <w:rFonts w:ascii="Arial" w:hAnsi="Arial" w:cs="Arial"/>
-          <w:b/>
-        </w:rPr>
-        <w:t>REFERENCIAS NORMATIVAS</w:t>
-      </w:r>
-    </w:p>
-    <w:p>
-      <w:pPr>
-        <w:pStyle w:val="Prrafodelista"/>
-        <w:numPr>
-          <w:ilvl w:val="2"/>
-          <w:numId w:val="1"/>
-        </w:numPr>
-        <w:contextualSpacing w:val="0"/>
-        <w:outlineLvl w:val="0"/>
-        <w:rPr>
-          <w:rFonts w:ascii="Arial" w:hAnsi="Arial" w:cs="Arial"/>
-          <w:b/>
-        </w:rPr>
-      </w:pPr>
-      <w:r>
-        <w:rPr>
-          <w:rFonts w:ascii="Arial" w:hAnsi="Arial" w:cs="Arial"/>
-          <w:b/>
-        </w:rPr>
-        <w:t>TÉRMINOS Y DEFINICIONES</w:t>
-      </w:r>
-    </w:p>
-    <w:p>
-      <w:pPr>
-        <w:pStyle w:val="Prrafodelista"/>
-        <w:numPr>
-          <w:ilvl w:val="2"/>
-          <w:numId w:val="1"/>
-        </w:numPr>
-        <w:contextualSpacing w:val="0"/>
-        <w:outlineLvl w:val="0"/>
-        <w:rPr>
-          <w:rFonts w:ascii="Arial" w:hAnsi="Arial" w:cs="Arial"/>
-          <w:b/>
-        </w:rPr>
-      </w:pPr>
-      <w:r>
-        <w:rPr>
-          <w:rFonts w:ascii="Arial" w:hAnsi="Arial" w:cs="Arial"/>
-          <w:b/>
-        </w:rPr>
-        <w:t>SISTEMA DE GESTIÓN DE CALIDAD</w:t>
-      </w:r>
-    </w:p>
-    <w:p>
-      <w:pPr>
-        <w:pStyle w:val="Prrafodelista"/>
-        <w:numPr>
-          <w:ilvl w:val="3"/>
-          <w:numId w:val="1"/>
-        </w:numPr>
-        <w:contextualSpacing w:val="0"/>
-        <w:outlineLvl w:val="0"/>
-        <w:rPr>
-          <w:rFonts w:ascii="Arial" w:hAnsi="Arial" w:cs="Arial"/>
-          <w:b/>
-        </w:rPr>
-      </w:pPr>
-      <w:r>
-        <w:rPr>
-          <w:rFonts w:ascii="Arial" w:hAnsi="Arial" w:cs="Arial"/>
-          <w:b/>
-        </w:rPr>
-        <w:t>REQUISITOS GENERALES</w:t>
-      </w:r>
-      <w:r>
-        <w:rPr>
-          <w:rFonts w:ascii="Arial" w:hAnsi="Arial" w:cs="Arial"/>
-          <w:b/>
-        </w:rPr>
-        <w:tab/>
-      </w:r>
-    </w:p>
-    <w:p>
-      <w:pPr>
-        <w:pStyle w:val="Prrafodelista"/>
-        <w:numPr>
-          <w:ilvl w:val="3"/>
-          <w:numId w:val="1"/>
-        </w:numPr>
-        <w:contextualSpacing w:val="0"/>
-        <w:outlineLvl w:val="0"/>
-        <w:rPr>
-          <w:rFonts w:ascii="Arial" w:hAnsi="Arial" w:cs="Arial"/>
-          <w:b/>
-        </w:rPr>
-      </w:pPr>
-      <w:r>
-        <w:rPr>
-          <w:rFonts w:ascii="Arial" w:hAnsi="Arial" w:cs="Arial"/>
-          <w:b/>
-        </w:rPr>
-        <w:t>REQUISITOS DE LA DOCUMENTACIÓN</w:t>
-      </w:r>
-    </w:p>
-    <w:p>
-      <w:pPr>
-        <w:pStyle w:val="Prrafodelista"/>
-        <w:numPr>
-          <w:ilvl w:val="2"/>
-          <w:numId w:val="1"/>
-        </w:numPr>
-        <w:contextualSpacing w:val="0"/>
-        <w:outlineLvl w:val="0"/>
-        <w:rPr>
-          <w:rFonts w:ascii="Arial" w:hAnsi="Arial" w:cs="Arial"/>
-          <w:b/>
-        </w:rPr>
-      </w:pPr>
-      <w:r>
-        <w:rPr>
-          <w:rFonts w:ascii="Arial" w:hAnsi="Arial" w:cs="Arial"/>
-          <w:b/>
-        </w:rPr>
-        <w:t>RESPONSABILIDAD DE LA DIRECCIÓN</w:t>
-      </w:r>
-    </w:p>
-    <w:p>
-      <w:pPr>
-        <w:pStyle w:val="Prrafodelista"/>
-        <w:numPr>
-          <w:ilvl w:val="3"/>
-          <w:numId w:val="1"/>
-        </w:numPr>
-        <w:contextualSpacing w:val="0"/>
-        <w:outlineLvl w:val="0"/>
-        <w:rPr>
-          <w:rFonts w:ascii="Arial" w:hAnsi="Arial" w:cs="Arial"/>
-          <w:b/>
-        </w:rPr>
-      </w:pPr>
-      <w:r>
-        <w:rPr>
-          <w:rFonts w:ascii="Arial" w:hAnsi="Arial" w:cs="Arial"/>
-          <w:b/>
-        </w:rPr>
-        <w:t>COMPROMISO DE LA DIRECCIÓN</w:t>
-      </w:r>
-    </w:p>
-    <w:p>
-      <w:pPr>
-        <w:pStyle w:val="Prrafodelista"/>
-        <w:numPr>
-          <w:ilvl w:val="3"/>
-          <w:numId w:val="1"/>
-        </w:numPr>
-        <w:contextualSpacing w:val="0"/>
-        <w:outlineLvl w:val="0"/>
-        <w:rPr>
-          <w:rFonts w:ascii="Arial" w:hAnsi="Arial" w:cs="Arial"/>
-          <w:b/>
-        </w:rPr>
-      </w:pPr>
-      <w:r>
-        <w:rPr>
-          <w:rFonts w:ascii="Arial" w:hAnsi="Arial" w:cs="Arial"/>
-          <w:b/>
-        </w:rPr>
-        <w:t>ENFOQUE AL CLIENTE</w:t>
-      </w:r>
-    </w:p>
-    <w:p>
-      <w:pPr>
-        <w:pStyle w:val="Prrafodelista"/>
-        <w:numPr>
-          <w:ilvl w:val="3"/>
-          <w:numId w:val="1"/>
-        </w:numPr>
-        <w:contextualSpacing w:val="0"/>
-        <w:outlineLvl w:val="0"/>
-        <w:rPr>
-          <w:rFonts w:ascii="Arial" w:hAnsi="Arial" w:cs="Arial"/>
-          <w:b/>
-        </w:rPr>
-      </w:pPr>
-      <w:r>
-        <w:rPr>
-          <w:rFonts w:ascii="Arial" w:hAnsi="Arial" w:cs="Arial"/>
-          <w:b/>
-        </w:rPr>
-        <w:t>POLÍTICA D</w:t>
-      </w:r>
-      <w:r>
-        <w:rPr>
-          <w:rFonts w:ascii="Arial" w:hAnsi="Arial" w:cs="Arial"/>
-          <w:b/>
-        </w:rPr>
-        <w:t>E</w:t>
-      </w:r>
-      <w:r>
-        <w:rPr>
-          <w:rFonts w:ascii="Arial" w:hAnsi="Arial" w:cs="Arial"/>
-          <w:b/>
-        </w:rPr>
-        <w:t xml:space="preserve"> LA CALIDAD</w:t>
-      </w:r>
-    </w:p>
-    <w:p>
-      <w:pPr>
-        <w:pStyle w:val="Prrafodelista"/>
-        <w:numPr>
-          <w:ilvl w:val="3"/>
-          <w:numId w:val="1"/>
-        </w:numPr>
-        <w:contextualSpacing w:val="0"/>
-        <w:outlineLvl w:val="0"/>
-        <w:rPr>
-          <w:rFonts w:ascii="Arial" w:hAnsi="Arial" w:cs="Arial"/>
-          <w:b/>
-        </w:rPr>
-      </w:pPr>
-      <w:r>
-        <w:rPr>
-          <w:rFonts w:ascii="Arial" w:hAnsi="Arial" w:cs="Arial"/>
-          <w:b/>
-        </w:rPr>
-        <w:t>PLANIFICACIÓN</w:t>
-      </w:r>
-    </w:p>
-    <w:p>
-      <w:pPr>
-        <w:pStyle w:val="Prrafodelista"/>
-        <w:numPr>
-          <w:ilvl w:val="3"/>
-          <w:numId w:val="1"/>
-        </w:numPr>
-        <w:contextualSpacing w:val="0"/>
-        <w:outlineLvl w:val="0"/>
-        <w:rPr>
-          <w:rFonts w:ascii="Arial" w:hAnsi="Arial" w:cs="Arial"/>
-          <w:b/>
-        </w:rPr>
-      </w:pPr>
-      <w:r>
-        <w:rPr>
-          <w:rFonts w:ascii="Arial" w:hAnsi="Arial" w:cs="Arial"/>
-          <w:b/>
-        </w:rPr>
-        <w:t>RESPONSABILIDAD, AUTORIDAD Y COMUNICACIÓN</w:t>
-      </w:r>
-    </w:p>
-    <w:p>
-      <w:pPr>
-        <w:pStyle w:val="Prrafodelista"/>
-        <w:numPr>
-          <w:ilvl w:val="3"/>
-          <w:numId w:val="1"/>
-        </w:numPr>
-        <w:contextualSpacing w:val="0"/>
-        <w:outlineLvl w:val="0"/>
-        <w:rPr>
-          <w:rFonts w:ascii="Arial" w:hAnsi="Arial" w:cs="Arial"/>
-          <w:b/>
-        </w:rPr>
-      </w:pPr>
-      <w:r>
-        <w:rPr>
-          <w:rFonts w:ascii="Arial" w:hAnsi="Arial" w:cs="Arial"/>
-          <w:b/>
-        </w:rPr>
-        <w:t>REVISIÓN POR LA DIRECCIÓN</w:t>
-      </w:r>
-    </w:p>
-    <w:p>
-      <w:pPr>
-        <w:pStyle w:val="Prrafodelista"/>
-        <w:numPr>
-          <w:ilvl w:val="2"/>
-          <w:numId w:val="1"/>
-        </w:numPr>
-        <w:contextualSpacing w:val="0"/>
-        <w:outlineLvl w:val="0"/>
-        <w:rPr>
-          <w:rFonts w:ascii="Arial" w:hAnsi="Arial" w:cs="Arial"/>
-          <w:b/>
-        </w:rPr>
-      </w:pPr>
-      <w:r>
-        <w:rPr>
-          <w:rFonts w:ascii="Arial" w:hAnsi="Arial" w:cs="Arial"/>
-          <w:b/>
-        </w:rPr>
-        <w:t>GESTIÓN DE LOS RECURSOS</w:t>
-      </w:r>
-    </w:p>
-    <w:p>
-      <w:pPr>
-        <w:pStyle w:val="Prrafodelista"/>
-        <w:numPr>
-          <w:ilvl w:val="3"/>
-          <w:numId w:val="1"/>
-        </w:numPr>
-        <w:contextualSpacing w:val="0"/>
-        <w:outlineLvl w:val="0"/>
-        <w:rPr>
-          <w:rFonts w:ascii="Arial" w:hAnsi="Arial" w:cs="Arial"/>
-          <w:b/>
-        </w:rPr>
-      </w:pPr>
-      <w:r>
-        <w:rPr>
-          <w:rFonts w:ascii="Arial" w:hAnsi="Arial" w:cs="Arial"/>
-          <w:b/>
-        </w:rPr>
-        <w:t>PROVISIÓN DE RECURSOS</w:t>
-      </w:r>
-    </w:p>
-    <w:p>
-      <w:pPr>
-        <w:pStyle w:val="Prrafodelista"/>
-        <w:numPr>
-          <w:ilvl w:val="3"/>
-          <w:numId w:val="1"/>
-        </w:numPr>
-        <w:contextualSpacing w:val="0"/>
-        <w:outlineLvl w:val="0"/>
-        <w:rPr>
-          <w:rFonts w:ascii="Arial" w:hAnsi="Arial" w:cs="Arial"/>
-          <w:b/>
-        </w:rPr>
-      </w:pPr>
-      <w:r>
-        <w:rPr>
-          <w:rFonts w:ascii="Arial" w:hAnsi="Arial" w:cs="Arial"/>
-          <w:b/>
-        </w:rPr>
-        <w:t>RECURSOS HUMANOS</w:t>
-      </w:r>
-    </w:p>
-    <w:p>
-      <w:pPr>
-        <w:pStyle w:val="Prrafodelista"/>
-        <w:numPr>
-          <w:ilvl w:val="3"/>
-          <w:numId w:val="1"/>
-        </w:numPr>
-        <w:contextualSpacing w:val="0"/>
-        <w:outlineLvl w:val="0"/>
-        <w:rPr>
-          <w:rFonts w:ascii="Arial" w:hAnsi="Arial" w:cs="Arial"/>
-          <w:b/>
-        </w:rPr>
-      </w:pPr>
-      <w:r>
-        <w:rPr>
-          <w:rFonts w:ascii="Arial" w:hAnsi="Arial" w:cs="Arial"/>
-          <w:b/>
-        </w:rPr>
-        <w:t>INFRAESTRUCTURA</w:t>
-      </w:r>
-    </w:p>
-    <w:p>
-      <w:pPr>
-        <w:pStyle w:val="Prrafodelista"/>
-        <w:numPr>
-          <w:ilvl w:val="3"/>
-          <w:numId w:val="1"/>
-        </w:numPr>
-        <w:contextualSpacing w:val="0"/>
-        <w:outlineLvl w:val="0"/>
-        <w:rPr>
-          <w:rFonts w:ascii="Arial" w:hAnsi="Arial" w:cs="Arial"/>
-          <w:b/>
-        </w:rPr>
-      </w:pPr>
-      <w:r>
-        <w:rPr>
-          <w:rFonts w:ascii="Arial" w:hAnsi="Arial" w:cs="Arial"/>
-          <w:b/>
-        </w:rPr>
-        <w:t>AMBIENTE TRABAJO</w:t>
-      </w:r>
-    </w:p>
-    <w:p>
-      <w:pPr>
-        <w:pStyle w:val="Prrafodelista"/>
-        <w:numPr>
-          <w:ilvl w:val="2"/>
-          <w:numId w:val="1"/>
-        </w:numPr>
-        <w:contextualSpacing w:val="0"/>
-        <w:outlineLvl w:val="0"/>
-        <w:rPr>
-          <w:rFonts w:ascii="Arial" w:hAnsi="Arial" w:cs="Arial"/>
-          <w:b/>
-        </w:rPr>
-      </w:pPr>
-      <w:r>
-        <w:rPr>
-          <w:rFonts w:ascii="Arial" w:hAnsi="Arial" w:cs="Arial"/>
-          <w:b/>
-        </w:rPr>
-        <w:t>REALIZACIÓN DEL PRODUCTO</w:t>
-      </w:r>
-    </w:p>
-    <w:p>
-      <w:pPr>
-        <w:pStyle w:val="Prrafodelista"/>
-        <w:numPr>
-          <w:ilvl w:val="3"/>
-          <w:numId w:val="1"/>
-        </w:numPr>
-        <w:contextualSpacing w:val="0"/>
-        <w:outlineLvl w:val="0"/>
-        <w:rPr>
-          <w:rFonts w:ascii="Arial" w:hAnsi="Arial" w:cs="Arial"/>
-          <w:b/>
-        </w:rPr>
-      </w:pPr>
-      <w:r>
-        <w:rPr>
-          <w:rFonts w:ascii="Arial" w:hAnsi="Arial" w:cs="Arial"/>
-          <w:b/>
-        </w:rPr>
-        <w:lastRenderedPageBreak/>
-        <w:t>PLANIFICACIÓN DE LA REALIZACIÓN DEL PRODUCTO</w:t>
-      </w:r>
-    </w:p>
-    <w:p>
-      <w:pPr>
-        <w:pStyle w:val="Prrafodelista"/>
-        <w:numPr>
-          <w:ilvl w:val="3"/>
-          <w:numId w:val="1"/>
-        </w:numPr>
-        <w:contextualSpacing w:val="0"/>
-        <w:outlineLvl w:val="0"/>
-        <w:rPr>
-          <w:rFonts w:ascii="Arial" w:hAnsi="Arial" w:cs="Arial"/>
-          <w:b/>
-        </w:rPr>
-      </w:pPr>
-      <w:r>
-        <w:rPr>
-          <w:rFonts w:ascii="Arial" w:hAnsi="Arial" w:cs="Arial"/>
-          <w:b/>
-        </w:rPr>
-        <w:t>PROCESOS RELACIONADOS CON EL CLIENTE</w:t>
-      </w:r>
-    </w:p>
-    <w:p>
-      <w:pPr>
-        <w:pStyle w:val="Prrafodelista"/>
-        <w:numPr>
-          <w:ilvl w:val="3"/>
-          <w:numId w:val="1"/>
-        </w:numPr>
-        <w:contextualSpacing w:val="0"/>
-        <w:outlineLvl w:val="0"/>
-        <w:rPr>
-          <w:rFonts w:ascii="Arial" w:hAnsi="Arial" w:cs="Arial"/>
-          <w:b/>
-        </w:rPr>
-      </w:pPr>
-      <w:r>
-        <w:rPr>
-          <w:rFonts w:ascii="Arial" w:hAnsi="Arial" w:cs="Arial"/>
-          <w:b/>
-        </w:rPr>
-        <w:t>DISEÑO Y DESARROLLO</w:t>
-      </w:r>
-    </w:p>
-    <w:p>
-      <w:pPr>
-        <w:pStyle w:val="Prrafodelista"/>
-        <w:numPr>
-          <w:ilvl w:val="3"/>
-          <w:numId w:val="1"/>
-        </w:numPr>
-        <w:contextualSpacing w:val="0"/>
-        <w:outlineLvl w:val="0"/>
-        <w:rPr>
-          <w:rFonts w:ascii="Arial" w:hAnsi="Arial" w:cs="Arial"/>
-          <w:b/>
-        </w:rPr>
-      </w:pPr>
-      <w:r>
-        <w:rPr>
-          <w:rFonts w:ascii="Arial" w:hAnsi="Arial" w:cs="Arial"/>
-          <w:b/>
-        </w:rPr>
-        <w:t>COMPRAS</w:t>
-      </w:r>
-    </w:p>
-    <w:p>
-      <w:pPr>
-        <w:pStyle w:val="Prrafodelista"/>
-        <w:numPr>
-          <w:ilvl w:val="3"/>
-          <w:numId w:val="1"/>
-        </w:numPr>
-        <w:contextualSpacing w:val="0"/>
-        <w:outlineLvl w:val="0"/>
-        <w:rPr>
-          <w:rFonts w:ascii="Arial" w:hAnsi="Arial" w:cs="Arial"/>
-          <w:b/>
-        </w:rPr>
-      </w:pPr>
-      <w:r>
-        <w:rPr>
-          <w:rFonts w:ascii="Arial" w:hAnsi="Arial" w:cs="Arial"/>
-          <w:b/>
-        </w:rPr>
-        <w:t>PRODUCCIÓN Y PRESTACIÓN DEL SERVICIO</w:t>
-      </w:r>
-    </w:p>
-    <w:p>
-      <w:pPr>
-        <w:pStyle w:val="Prrafodelista"/>
-        <w:numPr>
-          <w:ilvl w:val="3"/>
-          <w:numId w:val="1"/>
-        </w:numPr>
-        <w:contextualSpacing w:val="0"/>
-        <w:outlineLvl w:val="0"/>
-        <w:rPr>
-          <w:rFonts w:ascii="Arial" w:hAnsi="Arial" w:cs="Arial"/>
-          <w:b/>
-        </w:rPr>
-      </w:pPr>
-      <w:r>
-        <w:rPr>
-          <w:rFonts w:ascii="Arial" w:hAnsi="Arial" w:cs="Arial"/>
-          <w:b/>
-        </w:rPr>
-        <w:t>CONTROL DE LOS EQUIPOS DE SEGUIMIENTO Y DE MEDICIÓN</w:t>
-      </w:r>
-    </w:p>
-    <w:p>
-      <w:pPr>
-        <w:pStyle w:val="Prrafodelista"/>
-        <w:numPr>
-          <w:ilvl w:val="2"/>
-          <w:numId w:val="1"/>
-        </w:numPr>
-        <w:contextualSpacing w:val="0"/>
-        <w:outlineLvl w:val="0"/>
-        <w:rPr>
-          <w:rFonts w:ascii="Arial" w:hAnsi="Arial" w:cs="Arial"/>
-          <w:b/>
-        </w:rPr>
-      </w:pPr>
-      <w:r>
-        <w:rPr>
-          <w:rFonts w:ascii="Arial" w:hAnsi="Arial" w:cs="Arial"/>
-          <w:b/>
-        </w:rPr>
-        <w:t>MEDICIÓN, ANÁLISIS Y MEJORA</w:t>
-      </w:r>
-    </w:p>
-    <w:p>
-      <w:pPr>
-        <w:pStyle w:val="Prrafodelista"/>
-        <w:numPr>
-          <w:ilvl w:val="3"/>
-          <w:numId w:val="1"/>
-        </w:numPr>
-        <w:contextualSpacing w:val="0"/>
-        <w:outlineLvl w:val="0"/>
-        <w:rPr>
-          <w:rFonts w:ascii="Arial" w:hAnsi="Arial" w:cs="Arial"/>
-          <w:b/>
-        </w:rPr>
-      </w:pPr>
-      <w:r>
-        <w:rPr>
-          <w:rFonts w:ascii="Arial" w:hAnsi="Arial" w:cs="Arial"/>
-          <w:b/>
-        </w:rPr>
-        <w:t>GENERALIDADES</w:t>
-      </w:r>
-    </w:p>
-    <w:p>
-      <w:pPr>
-        <w:pStyle w:val="Prrafodelista"/>
-        <w:numPr>
-          <w:ilvl w:val="3"/>
-          <w:numId w:val="1"/>
-        </w:numPr>
-        <w:contextualSpacing w:val="0"/>
-        <w:outlineLvl w:val="0"/>
-        <w:rPr>
-          <w:rFonts w:ascii="Arial" w:hAnsi="Arial" w:cs="Arial"/>
-          <w:b/>
-        </w:rPr>
-      </w:pPr>
-      <w:r>
-        <w:rPr>
-          <w:rFonts w:ascii="Arial" w:hAnsi="Arial" w:cs="Arial"/>
-          <w:b/>
-        </w:rPr>
-        <w:t>SEGUIMIENTO Y MEDICIÓN</w:t>
-      </w:r>
-    </w:p>
-    <w:p>
-      <w:pPr>
-        <w:pStyle w:val="Prrafodelista"/>
-        <w:numPr>
-          <w:ilvl w:val="3"/>
-          <w:numId w:val="1"/>
-        </w:numPr>
-        <w:contextualSpacing w:val="0"/>
-        <w:outlineLvl w:val="0"/>
-        <w:rPr>
-          <w:rFonts w:ascii="Arial" w:hAnsi="Arial" w:cs="Arial"/>
-          <w:b/>
-        </w:rPr>
-      </w:pPr>
-      <w:r>
-        <w:rPr>
-          <w:rFonts w:ascii="Arial" w:hAnsi="Arial" w:cs="Arial"/>
-          <w:b/>
-        </w:rPr>
-        <w:t>CONTROL DEL PRODUCTO NO CONFORME</w:t>
-      </w:r>
-    </w:p>
-    <w:p>
-      <w:pPr>
-        <w:pStyle w:val="Prrafodelista"/>
-        <w:numPr>
-          <w:ilvl w:val="3"/>
-          <w:numId w:val="1"/>
-        </w:numPr>
-        <w:contextualSpacing w:val="0"/>
-        <w:outlineLvl w:val="0"/>
-        <w:rPr>
-          <w:rFonts w:ascii="Arial" w:hAnsi="Arial" w:cs="Arial"/>
-          <w:b/>
-        </w:rPr>
-      </w:pPr>
-      <w:r>
-        <w:rPr>
-          <w:rFonts w:ascii="Arial" w:hAnsi="Arial" w:cs="Arial"/>
-          <w:b/>
-        </w:rPr>
-        <w:t>ANÁLISIS DE DATOS</w:t>
-      </w:r>
-    </w:p>
-    <w:p>
-      <w:pPr>
-        <w:pStyle w:val="Prrafodelista"/>
-        <w:numPr>
-          <w:ilvl w:val="3"/>
-          <w:numId w:val="1"/>
-        </w:numPr>
-        <w:contextualSpacing w:val="0"/>
-        <w:outlineLvl w:val="0"/>
-        <w:rPr>
-          <w:rFonts w:ascii="Arial" w:hAnsi="Arial" w:cs="Arial"/>
-          <w:b/>
-        </w:rPr>
-      </w:pPr>
-      <w:r>
-        <w:rPr>
-          <w:rFonts w:ascii="Arial" w:hAnsi="Arial" w:cs="Arial"/>
-          <w:b/>
-        </w:rPr>
-        <w:t>MEJORA</w:t>
-      </w:r>
-    </w:p>
-    <w:p>
-      <w:pPr>
-        <w:pStyle w:val="Prrafodelista"/>
-        <w:numPr>
-          <w:ilvl w:val="0"/>
-          <w:numId w:val="1"/>
-        </w:numPr>
-        <w:contextualSpacing w:val="0"/>
-        <w:outlineLvl w:val="0"/>
-        <w:rPr>
-          <w:rFonts w:ascii="Arial" w:hAnsi="Arial" w:cs="Arial"/>
-          <w:b/>
-        </w:rPr>
-      </w:pPr>
-      <w:r>
-        <w:rPr>
-          <w:rFonts w:ascii="Arial" w:hAnsi="Arial" w:cs="Arial"/>
-          <w:b/>
-        </w:rPr>
-        <w:t>CAPITULO III: DESARROLLO DE LA PROPUESTA</w:t>
-      </w:r>
-    </w:p>
-    <w:p>
-      <w:pPr>
-        <w:pStyle w:val="Prrafodelista"/>
-        <w:numPr>
-          <w:ilvl w:val="0"/>
-          <w:numId w:val="1"/>
-        </w:numPr>
-        <w:contextualSpacing w:val="0"/>
-        <w:outlineLvl w:val="0"/>
-        <w:rPr>
-          <w:rFonts w:ascii="Arial" w:hAnsi="Arial" w:cs="Arial"/>
-          <w:b/>
-        </w:rPr>
-      </w:pPr>
-      <w:r>
-        <w:rPr>
-          <w:rFonts w:ascii="Arial" w:hAnsi="Arial" w:cs="Arial"/>
-          <w:b/>
-        </w:rPr>
-        <w:t>CAPITULO IV: EVALUACIÓN DE RESULTADOS</w:t>
-      </w:r>
-    </w:p>
-    <w:p>
-      <w:pPr>
-        <w:outlineLvl w:val="0"/>
-        <w:rPr>
-          <w:rFonts w:ascii="Arial" w:hAnsi="Arial" w:cs="Arial"/>
-          <w:b/>
-        </w:rPr>
-      </w:pPr>
-    </w:p>
-    <w:p>
-      <w:pPr>
-        <w:outlineLvl w:val="0"/>
-        <w:rPr>
-          <w:rFonts w:ascii="Arial" w:hAnsi="Arial" w:cs="Arial"/>
-          <w:b/>
-        </w:rPr>
-      </w:pPr>
-    </w:p>
-    <w:p>
-      <w:pPr>
-        <w:outlineLvl w:val="0"/>
-        <w:rPr>
-          <w:rFonts w:ascii="Arial" w:hAnsi="Arial" w:cs="Arial"/>
-          <w:b/>
-        </w:rPr>
-      </w:pPr>
-    </w:p>
-    <w:p>
-      <w:pPr>
-        <w:outlineLvl w:val="0"/>
-        <w:rPr>
-          <w:rFonts w:ascii="Arial" w:hAnsi="Arial" w:cs="Arial"/>
-          <w:b/>
-        </w:rPr>
-      </w:pPr>
-    </w:p>
-    <w:p/>
-    <w:p/>
-    <w:p/>
-    <w:p/>
-    <w:p/>
-    <w:p/>
-    <w:p/>
-    <w:p/>
-    <w:p>
-      <w:r>
-        <w:lastRenderedPageBreak/>
-        <w:br w:type="page"/>
-      </w:r>
-    </w:p>
-    <w:p/>
     <w:sectPr>
       <w:pgSz w:w="11906" w:h="16838"/>
       <w:pgMar w:top="1417" w:right="1701" w:bottom="1417" w:left="1701" w:header="708" w:footer="708" w:gutter="0"/>

</xml_diff>